<commit_message>
commit doccument update phan introduction
</commit_message>
<xml_diff>
--- a/Document/LowHope.docx
+++ b/Document/LowHope.docx
@@ -21,7 +21,6 @@
         <w:rPr>
           <w:noProof/>
           <w:sz w:val="18"/>
-          <w:lang w:eastAsia="ja-JP"/>
         </w:rPr>
         <w:drawing>
           <wp:anchor distT="0" distB="0" distL="114300" distR="114300" simplePos="0" relativeHeight="251659264" behindDoc="1" locked="0" layoutInCell="1" allowOverlap="1" wp14:anchorId="4FE89FA4" wp14:editId="2A4143D3">
@@ -195,7 +194,6 @@
           <w:color w:val="000000"/>
           <w:sz w:val="54"/>
           <w:szCs w:val="54"/>
-          <w:lang w:eastAsia="ja-JP"/>
         </w:rPr>
         <mc:AlternateContent>
           <mc:Choice Requires="wps">
@@ -433,6 +431,7 @@
                 <w:szCs w:val="28"/>
               </w:rPr>
             </w:pPr>
+            <w:proofErr w:type="spellStart"/>
             <w:r>
               <w:rPr>
                 <w:rFonts w:ascii="Calibri" w:eastAsia="Calibri" w:hAnsi="Calibri" w:cs="Calibri"/>
@@ -440,8 +439,49 @@
                 <w:sz w:val="28"/>
                 <w:szCs w:val="28"/>
               </w:rPr>
-              <w:t>Lê Duy Công</w:t>
-            </w:r>
+              <w:t>Lê</w:t>
+            </w:r>
+            <w:proofErr w:type="spellEnd"/>
+            <w:r>
+              <w:rPr>
+                <w:rFonts w:ascii="Calibri" w:eastAsia="Calibri" w:hAnsi="Calibri" w:cs="Calibri"/>
+                <w:color w:val="000000" w:themeColor="text1"/>
+                <w:sz w:val="28"/>
+                <w:szCs w:val="28"/>
+              </w:rPr>
+              <w:t xml:space="preserve"> </w:t>
+            </w:r>
+            <w:proofErr w:type="spellStart"/>
+            <w:r>
+              <w:rPr>
+                <w:rFonts w:ascii="Calibri" w:eastAsia="Calibri" w:hAnsi="Calibri" w:cs="Calibri"/>
+                <w:color w:val="000000" w:themeColor="text1"/>
+                <w:sz w:val="28"/>
+                <w:szCs w:val="28"/>
+              </w:rPr>
+              <w:t>Duy</w:t>
+            </w:r>
+            <w:proofErr w:type="spellEnd"/>
+            <w:r>
+              <w:rPr>
+                <w:rFonts w:ascii="Calibri" w:eastAsia="Calibri" w:hAnsi="Calibri" w:cs="Calibri"/>
+                <w:color w:val="000000" w:themeColor="text1"/>
+                <w:sz w:val="28"/>
+                <w:szCs w:val="28"/>
+              </w:rPr>
+              <w:t xml:space="preserve"> </w:t>
+            </w:r>
+            <w:proofErr w:type="spellStart"/>
+            <w:r>
+              <w:rPr>
+                <w:rFonts w:ascii="Calibri" w:eastAsia="Calibri" w:hAnsi="Calibri" w:cs="Calibri"/>
+                <w:color w:val="000000" w:themeColor="text1"/>
+                <w:sz w:val="28"/>
+                <w:szCs w:val="28"/>
+              </w:rPr>
+              <w:t>Công</w:t>
+            </w:r>
+            <w:proofErr w:type="spellEnd"/>
           </w:p>
         </w:tc>
         <w:tc>
@@ -538,6 +578,7 @@
                 <w:szCs w:val="28"/>
               </w:rPr>
             </w:pPr>
+            <w:proofErr w:type="spellStart"/>
             <w:r>
               <w:rPr>
                 <w:rFonts w:ascii="Calibri" w:eastAsia="Calibri" w:hAnsi="Calibri" w:cs="Calibri"/>
@@ -545,8 +586,29 @@
                 <w:sz w:val="28"/>
                 <w:szCs w:val="28"/>
               </w:rPr>
-              <w:t>Nguyễn Thanh Tùng</w:t>
-            </w:r>
+              <w:t>Nguyễn</w:t>
+            </w:r>
+            <w:proofErr w:type="spellEnd"/>
+            <w:r>
+              <w:rPr>
+                <w:rFonts w:ascii="Calibri" w:eastAsia="Calibri" w:hAnsi="Calibri" w:cs="Calibri"/>
+                <w:color w:val="000000" w:themeColor="text1"/>
+                <w:sz w:val="28"/>
+                <w:szCs w:val="28"/>
+              </w:rPr>
+              <w:t xml:space="preserve"> Thanh </w:t>
+            </w:r>
+            <w:proofErr w:type="spellStart"/>
+            <w:r>
+              <w:rPr>
+                <w:rFonts w:ascii="Calibri" w:eastAsia="Calibri" w:hAnsi="Calibri" w:cs="Calibri"/>
+                <w:color w:val="000000" w:themeColor="text1"/>
+                <w:sz w:val="28"/>
+                <w:szCs w:val="28"/>
+              </w:rPr>
+              <w:t>Tùng</w:t>
+            </w:r>
+            <w:proofErr w:type="spellEnd"/>
           </w:p>
         </w:tc>
         <w:tc>
@@ -634,6 +696,7 @@
                 <w:szCs w:val="28"/>
               </w:rPr>
             </w:pPr>
+            <w:proofErr w:type="spellStart"/>
             <w:r>
               <w:rPr>
                 <w:rFonts w:ascii="Calibri" w:eastAsia="Calibri" w:hAnsi="Calibri" w:cs="Calibri"/>
@@ -641,8 +704,49 @@
                 <w:sz w:val="28"/>
                 <w:szCs w:val="28"/>
               </w:rPr>
-              <w:t>Trần Hồng Quân</w:t>
-            </w:r>
+              <w:t>Trần</w:t>
+            </w:r>
+            <w:proofErr w:type="spellEnd"/>
+            <w:r>
+              <w:rPr>
+                <w:rFonts w:ascii="Calibri" w:eastAsia="Calibri" w:hAnsi="Calibri" w:cs="Calibri"/>
+                <w:color w:val="000000" w:themeColor="text1"/>
+                <w:sz w:val="28"/>
+                <w:szCs w:val="28"/>
+              </w:rPr>
+              <w:t xml:space="preserve"> </w:t>
+            </w:r>
+            <w:proofErr w:type="spellStart"/>
+            <w:r>
+              <w:rPr>
+                <w:rFonts w:ascii="Calibri" w:eastAsia="Calibri" w:hAnsi="Calibri" w:cs="Calibri"/>
+                <w:color w:val="000000" w:themeColor="text1"/>
+                <w:sz w:val="28"/>
+                <w:szCs w:val="28"/>
+              </w:rPr>
+              <w:t>Hồng</w:t>
+            </w:r>
+            <w:proofErr w:type="spellEnd"/>
+            <w:r>
+              <w:rPr>
+                <w:rFonts w:ascii="Calibri" w:eastAsia="Calibri" w:hAnsi="Calibri" w:cs="Calibri"/>
+                <w:color w:val="000000" w:themeColor="text1"/>
+                <w:sz w:val="28"/>
+                <w:szCs w:val="28"/>
+              </w:rPr>
+              <w:t xml:space="preserve"> </w:t>
+            </w:r>
+            <w:proofErr w:type="spellStart"/>
+            <w:r>
+              <w:rPr>
+                <w:rFonts w:ascii="Calibri" w:eastAsia="Calibri" w:hAnsi="Calibri" w:cs="Calibri"/>
+                <w:color w:val="000000" w:themeColor="text1"/>
+                <w:sz w:val="28"/>
+                <w:szCs w:val="28"/>
+              </w:rPr>
+              <w:t>Quân</w:t>
+            </w:r>
+            <w:proofErr w:type="spellEnd"/>
           </w:p>
         </w:tc>
         <w:tc>
@@ -732,6 +836,7 @@
                 <w:szCs w:val="28"/>
               </w:rPr>
             </w:pPr>
+            <w:proofErr w:type="spellStart"/>
             <w:r>
               <w:rPr>
                 <w:rFonts w:ascii="Calibri" w:eastAsia="Calibri" w:hAnsi="Calibri" w:cs="Calibri"/>
@@ -739,8 +844,49 @@
                 <w:sz w:val="28"/>
                 <w:szCs w:val="28"/>
               </w:rPr>
-              <w:t>Nguyễn Văn Vinh</w:t>
-            </w:r>
+              <w:t>Nguyễn</w:t>
+            </w:r>
+            <w:proofErr w:type="spellEnd"/>
+            <w:r>
+              <w:rPr>
+                <w:rFonts w:ascii="Calibri" w:eastAsia="Calibri" w:hAnsi="Calibri" w:cs="Calibri"/>
+                <w:color w:val="000000" w:themeColor="text1"/>
+                <w:sz w:val="28"/>
+                <w:szCs w:val="28"/>
+              </w:rPr>
+              <w:t xml:space="preserve"> </w:t>
+            </w:r>
+            <w:proofErr w:type="spellStart"/>
+            <w:r>
+              <w:rPr>
+                <w:rFonts w:ascii="Calibri" w:eastAsia="Calibri" w:hAnsi="Calibri" w:cs="Calibri"/>
+                <w:color w:val="000000" w:themeColor="text1"/>
+                <w:sz w:val="28"/>
+                <w:szCs w:val="28"/>
+              </w:rPr>
+              <w:t>Văn</w:t>
+            </w:r>
+            <w:proofErr w:type="spellEnd"/>
+            <w:r>
+              <w:rPr>
+                <w:rFonts w:ascii="Calibri" w:eastAsia="Calibri" w:hAnsi="Calibri" w:cs="Calibri"/>
+                <w:color w:val="000000" w:themeColor="text1"/>
+                <w:sz w:val="28"/>
+                <w:szCs w:val="28"/>
+              </w:rPr>
+              <w:t xml:space="preserve"> </w:t>
+            </w:r>
+            <w:proofErr w:type="spellStart"/>
+            <w:r>
+              <w:rPr>
+                <w:rFonts w:ascii="Calibri" w:eastAsia="Calibri" w:hAnsi="Calibri" w:cs="Calibri"/>
+                <w:color w:val="000000" w:themeColor="text1"/>
+                <w:sz w:val="28"/>
+                <w:szCs w:val="28"/>
+              </w:rPr>
+              <w:t>Vinh</w:t>
+            </w:r>
+            <w:proofErr w:type="spellEnd"/>
           </w:p>
         </w:tc>
         <w:tc>
@@ -829,6 +975,7 @@
                 <w:szCs w:val="28"/>
               </w:rPr>
             </w:pPr>
+            <w:proofErr w:type="spellStart"/>
             <w:r>
               <w:rPr>
                 <w:rFonts w:ascii="Calibri" w:eastAsia="Calibri" w:hAnsi="Calibri" w:cs="Calibri"/>
@@ -838,6 +985,7 @@
               </w:rPr>
               <w:t>Phong</w:t>
             </w:r>
+            <w:proofErr w:type="spellEnd"/>
           </w:p>
         </w:tc>
         <w:tc>
@@ -939,8 +1087,69 @@
                 <w:sz w:val="28"/>
                 <w:szCs w:val="28"/>
               </w:rPr>
-              <w:t>Mr. Trần Bình Dương</w:t>
-            </w:r>
+              <w:t xml:space="preserve">Mr. </w:t>
+            </w:r>
+            <w:proofErr w:type="spellStart"/>
+            <w:r>
+              <w:rPr>
+                <w:rFonts w:ascii="Calibri" w:eastAsia="Calibri" w:hAnsi="Calibri" w:cs="Calibri"/>
+                <w:b/>
+                <w:bCs/>
+                <w:color w:val="000000" w:themeColor="text1"/>
+                <w:sz w:val="28"/>
+                <w:szCs w:val="28"/>
+              </w:rPr>
+              <w:t>Trần</w:t>
+            </w:r>
+            <w:proofErr w:type="spellEnd"/>
+            <w:r>
+              <w:rPr>
+                <w:rFonts w:ascii="Calibri" w:eastAsia="Calibri" w:hAnsi="Calibri" w:cs="Calibri"/>
+                <w:b/>
+                <w:bCs/>
+                <w:color w:val="000000" w:themeColor="text1"/>
+                <w:sz w:val="28"/>
+                <w:szCs w:val="28"/>
+              </w:rPr>
+              <w:t xml:space="preserve"> </w:t>
+            </w:r>
+            <w:proofErr w:type="spellStart"/>
+            <w:r>
+              <w:rPr>
+                <w:rFonts w:ascii="Calibri" w:eastAsia="Calibri" w:hAnsi="Calibri" w:cs="Calibri"/>
+                <w:b/>
+                <w:bCs/>
+                <w:color w:val="000000" w:themeColor="text1"/>
+                <w:sz w:val="28"/>
+                <w:szCs w:val="28"/>
+              </w:rPr>
+              <w:t>Bình</w:t>
+            </w:r>
+            <w:proofErr w:type="spellEnd"/>
+            <w:r>
+              <w:rPr>
+                <w:rFonts w:ascii="Calibri" w:eastAsia="Calibri" w:hAnsi="Calibri" w:cs="Calibri"/>
+                <w:b/>
+                <w:bCs/>
+                <w:color w:val="000000" w:themeColor="text1"/>
+                <w:sz w:val="28"/>
+                <w:szCs w:val="28"/>
+              </w:rPr>
+              <w:t xml:space="preserve"> </w:t>
+            </w:r>
+            <w:proofErr w:type="spellStart"/>
+            <w:r>
+              <w:rPr>
+                <w:rFonts w:ascii="Calibri" w:eastAsia="Calibri" w:hAnsi="Calibri" w:cs="Calibri"/>
+                <w:b/>
+                <w:bCs/>
+                <w:color w:val="000000" w:themeColor="text1"/>
+                <w:sz w:val="28"/>
+                <w:szCs w:val="28"/>
+              </w:rPr>
+              <w:t>Dương</w:t>
+            </w:r>
+            <w:proofErr w:type="spellEnd"/>
           </w:p>
         </w:tc>
       </w:tr>
@@ -1009,6 +1218,7 @@
                 <w:szCs w:val="28"/>
               </w:rPr>
             </w:pPr>
+            <w:proofErr w:type="spellStart"/>
             <w:r>
               <w:rPr>
                 <w:rFonts w:ascii="Calibri" w:eastAsia="Calibri" w:hAnsi="Calibri" w:cs="Calibri"/>
@@ -1018,6 +1228,7 @@
               </w:rPr>
               <w:t>LowHoPe</w:t>
             </w:r>
+            <w:proofErr w:type="spellEnd"/>
           </w:p>
         </w:tc>
       </w:tr>
@@ -1063,7 +1274,21 @@
         <w:rPr>
           <w:rStyle w:val="fontstyle01"/>
         </w:rPr>
-        <w:t xml:space="preserve">Ha Noi </w:t>
+        <w:t xml:space="preserve">Ha </w:t>
+      </w:r>
+      <w:proofErr w:type="spellStart"/>
+      <w:r>
+        <w:rPr>
+          <w:rStyle w:val="fontstyle01"/>
+        </w:rPr>
+        <w:t>Noi</w:t>
+      </w:r>
+      <w:proofErr w:type="spellEnd"/>
+      <w:r>
+        <w:rPr>
+          <w:rStyle w:val="fontstyle01"/>
+        </w:rPr>
+        <w:t xml:space="preserve"> </w:t>
       </w:r>
       <w:r>
         <w:rPr>
@@ -1128,21 +1353,37 @@
           <w:sz w:val="28"/>
           <w:szCs w:val="28"/>
         </w:rPr>
-        <w:t>We specially thank to Mr. Tran B</w:t>
-      </w:r>
+        <w:t xml:space="preserve">We specially thank to Mr. Tran </w:t>
+      </w:r>
+      <w:proofErr w:type="spellStart"/>
       <w:r>
         <w:rPr>
           <w:sz w:val="28"/>
           <w:szCs w:val="28"/>
         </w:rPr>
-        <w:t>i</w:t>
+        <w:t>B</w:t>
       </w:r>
       <w:r>
         <w:rPr>
           <w:sz w:val="28"/>
           <w:szCs w:val="28"/>
         </w:rPr>
-        <w:t>nh Duong, our supervisor, for</w:t>
+        <w:t>i</w:t>
+      </w:r>
+      <w:r>
+        <w:rPr>
+          <w:sz w:val="28"/>
+          <w:szCs w:val="28"/>
+        </w:rPr>
+        <w:t>nh</w:t>
+      </w:r>
+      <w:proofErr w:type="spellEnd"/>
+      <w:r>
+        <w:rPr>
+          <w:sz w:val="28"/>
+          <w:szCs w:val="28"/>
+        </w:rPr>
+        <w:t xml:space="preserve"> Duong, our supervisor, for</w:t>
       </w:r>
       <w:r>
         <w:rPr>
@@ -1240,6 +1481,752 @@
     <w:p/>
     <w:p/>
     <w:p>
+      <w:bookmarkStart w:id="1" w:name="_Toc491225721"/>
+    </w:p>
+    <w:p/>
+    <w:p/>
+    <w:p/>
+    <w:p/>
+    <w:p/>
+    <w:sdt>
+      <w:sdtPr>
+        <w:id w:val="1800414074"/>
+        <w:docPartObj>
+          <w:docPartGallery w:val="Table of Contents"/>
+          <w:docPartUnique/>
+        </w:docPartObj>
+      </w:sdtPr>
+      <w:sdtEndPr>
+        <w:rPr>
+          <w:rFonts w:asciiTheme="minorHAnsi" w:eastAsiaTheme="minorHAnsi" w:hAnsiTheme="minorHAnsi" w:cstheme="minorBidi"/>
+          <w:b/>
+          <w:bCs/>
+          <w:noProof/>
+          <w:color w:val="auto"/>
+          <w:sz w:val="22"/>
+          <w:szCs w:val="22"/>
+        </w:rPr>
+      </w:sdtEndPr>
+      <w:sdtContent>
+        <w:p>
+          <w:pPr>
+            <w:pStyle w:val="TOCHeading"/>
+          </w:pPr>
+          <w:r>
+            <w:t>Table of Contents</w:t>
+          </w:r>
+          <w:bookmarkStart w:id="2" w:name="_GoBack"/>
+          <w:bookmarkEnd w:id="2"/>
+        </w:p>
+        <w:p>
+          <w:pPr>
+            <w:pStyle w:val="TOC1"/>
+            <w:tabs>
+              <w:tab w:val="right" w:leader="dot" w:pos="9350"/>
+            </w:tabs>
+            <w:rPr>
+              <w:rFonts w:cstheme="minorBidi"/>
+              <w:noProof/>
+            </w:rPr>
+          </w:pPr>
+          <w:r>
+            <w:fldChar w:fldCharType="begin"/>
+          </w:r>
+          <w:r>
+            <w:instrText xml:space="preserve"> TOC \o "1-3" \h \z \u </w:instrText>
+          </w:r>
+          <w:r>
+            <w:fldChar w:fldCharType="separate"/>
+          </w:r>
+          <w:hyperlink w:anchor="_Toc495352371" w:history="1">
+            <w:r>
+              <w:rPr>
+                <w:rStyle w:val="Hyperlink"/>
+                <w:noProof/>
+              </w:rPr>
+              <w:t>CHAPTER 1: INTRODUCTION</w:t>
+            </w:r>
+            <w:r>
+              <w:rPr>
+                <w:noProof/>
+                <w:webHidden/>
+              </w:rPr>
+              <w:tab/>
+            </w:r>
+            <w:r>
+              <w:rPr>
+                <w:noProof/>
+                <w:webHidden/>
+              </w:rPr>
+              <w:fldChar w:fldCharType="begin"/>
+            </w:r>
+            <w:r>
+              <w:rPr>
+                <w:noProof/>
+                <w:webHidden/>
+              </w:rPr>
+              <w:instrText xml:space="preserve"> PAGEREF _Toc495352371 \h </w:instrText>
+            </w:r>
+            <w:r>
+              <w:rPr>
+                <w:noProof/>
+                <w:webHidden/>
+              </w:rPr>
+            </w:r>
+            <w:r>
+              <w:rPr>
+                <w:noProof/>
+                <w:webHidden/>
+              </w:rPr>
+              <w:fldChar w:fldCharType="separate"/>
+            </w:r>
+            <w:r>
+              <w:rPr>
+                <w:noProof/>
+                <w:webHidden/>
+              </w:rPr>
+              <w:t>4</w:t>
+            </w:r>
+            <w:r>
+              <w:rPr>
+                <w:noProof/>
+                <w:webHidden/>
+              </w:rPr>
+              <w:fldChar w:fldCharType="end"/>
+            </w:r>
+          </w:hyperlink>
+        </w:p>
+        <w:p>
+          <w:pPr>
+            <w:pStyle w:val="TOC2"/>
+            <w:tabs>
+              <w:tab w:val="left" w:pos="880"/>
+              <w:tab w:val="right" w:leader="dot" w:pos="9350"/>
+            </w:tabs>
+            <w:rPr>
+              <w:rFonts w:cstheme="minorBidi"/>
+              <w:noProof/>
+            </w:rPr>
+          </w:pPr>
+          <w:hyperlink w:anchor="_Toc495352372" w:history="1">
+            <w:r>
+              <w:rPr>
+                <w:rStyle w:val="Hyperlink"/>
+                <w:rFonts w:cstheme="minorHAnsi"/>
+                <w:b/>
+                <w:noProof/>
+                <w:lang w:eastAsia="ja-JP"/>
+              </w:rPr>
+              <w:t>1.1</w:t>
+            </w:r>
+            <w:r>
+              <w:rPr>
+                <w:rFonts w:cstheme="minorBidi"/>
+                <w:noProof/>
+              </w:rPr>
+              <w:tab/>
+            </w:r>
+            <w:r>
+              <w:rPr>
+                <w:rStyle w:val="Hyperlink"/>
+                <w:rFonts w:cstheme="minorHAnsi"/>
+                <w:b/>
+                <w:noProof/>
+                <w:lang w:eastAsia="ja-JP"/>
+              </w:rPr>
+              <w:t>Purpose</w:t>
+            </w:r>
+            <w:r>
+              <w:rPr>
+                <w:noProof/>
+                <w:webHidden/>
+              </w:rPr>
+              <w:tab/>
+            </w:r>
+            <w:r>
+              <w:rPr>
+                <w:noProof/>
+                <w:webHidden/>
+              </w:rPr>
+              <w:fldChar w:fldCharType="begin"/>
+            </w:r>
+            <w:r>
+              <w:rPr>
+                <w:noProof/>
+                <w:webHidden/>
+              </w:rPr>
+              <w:instrText xml:space="preserve"> PAGEREF _Toc495352372 \h </w:instrText>
+            </w:r>
+            <w:r>
+              <w:rPr>
+                <w:noProof/>
+                <w:webHidden/>
+              </w:rPr>
+            </w:r>
+            <w:r>
+              <w:rPr>
+                <w:noProof/>
+                <w:webHidden/>
+              </w:rPr>
+              <w:fldChar w:fldCharType="separate"/>
+            </w:r>
+            <w:r>
+              <w:rPr>
+                <w:noProof/>
+                <w:webHidden/>
+              </w:rPr>
+              <w:t>4</w:t>
+            </w:r>
+            <w:r>
+              <w:rPr>
+                <w:noProof/>
+                <w:webHidden/>
+              </w:rPr>
+              <w:fldChar w:fldCharType="end"/>
+            </w:r>
+          </w:hyperlink>
+        </w:p>
+        <w:p>
+          <w:pPr>
+            <w:pStyle w:val="TOC2"/>
+            <w:tabs>
+              <w:tab w:val="left" w:pos="880"/>
+              <w:tab w:val="right" w:leader="dot" w:pos="9350"/>
+            </w:tabs>
+            <w:rPr>
+              <w:rFonts w:cstheme="minorBidi"/>
+              <w:noProof/>
+            </w:rPr>
+          </w:pPr>
+          <w:hyperlink w:anchor="_Toc495352373" w:history="1">
+            <w:r>
+              <w:rPr>
+                <w:rStyle w:val="Hyperlink"/>
+                <w:rFonts w:cstheme="minorHAnsi"/>
+                <w:b/>
+                <w:noProof/>
+              </w:rPr>
+              <w:t>1.2</w:t>
+            </w:r>
+            <w:r>
+              <w:rPr>
+                <w:rFonts w:cstheme="minorBidi"/>
+                <w:noProof/>
+              </w:rPr>
+              <w:tab/>
+            </w:r>
+            <w:r>
+              <w:rPr>
+                <w:rStyle w:val="Hyperlink"/>
+                <w:rFonts w:cstheme="minorHAnsi"/>
+                <w:b/>
+                <w:noProof/>
+              </w:rPr>
+              <w:t>Project Information</w:t>
+            </w:r>
+            <w:r>
+              <w:rPr>
+                <w:noProof/>
+                <w:webHidden/>
+              </w:rPr>
+              <w:tab/>
+            </w:r>
+            <w:r>
+              <w:rPr>
+                <w:noProof/>
+                <w:webHidden/>
+              </w:rPr>
+              <w:fldChar w:fldCharType="begin"/>
+            </w:r>
+            <w:r>
+              <w:rPr>
+                <w:noProof/>
+                <w:webHidden/>
+              </w:rPr>
+              <w:instrText xml:space="preserve"> PAGEREF _Toc495352373 \h </w:instrText>
+            </w:r>
+            <w:r>
+              <w:rPr>
+                <w:noProof/>
+                <w:webHidden/>
+              </w:rPr>
+            </w:r>
+            <w:r>
+              <w:rPr>
+                <w:noProof/>
+                <w:webHidden/>
+              </w:rPr>
+              <w:fldChar w:fldCharType="separate"/>
+            </w:r>
+            <w:r>
+              <w:rPr>
+                <w:noProof/>
+                <w:webHidden/>
+              </w:rPr>
+              <w:t>4</w:t>
+            </w:r>
+            <w:r>
+              <w:rPr>
+                <w:noProof/>
+                <w:webHidden/>
+              </w:rPr>
+              <w:fldChar w:fldCharType="end"/>
+            </w:r>
+          </w:hyperlink>
+        </w:p>
+        <w:p>
+          <w:pPr>
+            <w:pStyle w:val="TOC3"/>
+            <w:tabs>
+              <w:tab w:val="left" w:pos="1320"/>
+              <w:tab w:val="right" w:leader="dot" w:pos="9350"/>
+            </w:tabs>
+            <w:rPr>
+              <w:rFonts w:cstheme="minorBidi"/>
+              <w:noProof/>
+            </w:rPr>
+          </w:pPr>
+          <w:hyperlink w:anchor="_Toc495352374" w:history="1">
+            <w:r>
+              <w:rPr>
+                <w:rStyle w:val="Hyperlink"/>
+                <w:rFonts w:cstheme="minorHAnsi"/>
+                <w:b/>
+                <w:noProof/>
+              </w:rPr>
+              <w:t>1.2.1</w:t>
+            </w:r>
+            <w:r>
+              <w:rPr>
+                <w:rFonts w:cstheme="minorBidi"/>
+                <w:noProof/>
+              </w:rPr>
+              <w:tab/>
+            </w:r>
+            <w:r>
+              <w:rPr>
+                <w:rStyle w:val="Hyperlink"/>
+                <w:rFonts w:cstheme="minorHAnsi"/>
+                <w:b/>
+                <w:noProof/>
+              </w:rPr>
+              <w:t>Project members</w:t>
+            </w:r>
+            <w:r>
+              <w:rPr>
+                <w:noProof/>
+                <w:webHidden/>
+              </w:rPr>
+              <w:tab/>
+            </w:r>
+            <w:r>
+              <w:rPr>
+                <w:noProof/>
+                <w:webHidden/>
+              </w:rPr>
+              <w:fldChar w:fldCharType="begin"/>
+            </w:r>
+            <w:r>
+              <w:rPr>
+                <w:noProof/>
+                <w:webHidden/>
+              </w:rPr>
+              <w:instrText xml:space="preserve"> PAGEREF _Toc495352374 \h </w:instrText>
+            </w:r>
+            <w:r>
+              <w:rPr>
+                <w:noProof/>
+                <w:webHidden/>
+              </w:rPr>
+            </w:r>
+            <w:r>
+              <w:rPr>
+                <w:noProof/>
+                <w:webHidden/>
+              </w:rPr>
+              <w:fldChar w:fldCharType="separate"/>
+            </w:r>
+            <w:r>
+              <w:rPr>
+                <w:noProof/>
+                <w:webHidden/>
+              </w:rPr>
+              <w:t>5</w:t>
+            </w:r>
+            <w:r>
+              <w:rPr>
+                <w:noProof/>
+                <w:webHidden/>
+              </w:rPr>
+              <w:fldChar w:fldCharType="end"/>
+            </w:r>
+          </w:hyperlink>
+        </w:p>
+        <w:p>
+          <w:pPr>
+            <w:pStyle w:val="TOC3"/>
+            <w:tabs>
+              <w:tab w:val="left" w:pos="1320"/>
+              <w:tab w:val="right" w:leader="dot" w:pos="9350"/>
+            </w:tabs>
+            <w:rPr>
+              <w:rFonts w:cstheme="minorBidi"/>
+              <w:noProof/>
+            </w:rPr>
+          </w:pPr>
+          <w:hyperlink w:anchor="_Toc495352375" w:history="1">
+            <w:r>
+              <w:rPr>
+                <w:rStyle w:val="Hyperlink"/>
+                <w:rFonts w:cstheme="minorHAnsi"/>
+                <w:b/>
+                <w:noProof/>
+              </w:rPr>
+              <w:t>1.2.2</w:t>
+            </w:r>
+            <w:r>
+              <w:rPr>
+                <w:rFonts w:cstheme="minorBidi"/>
+                <w:noProof/>
+              </w:rPr>
+              <w:tab/>
+            </w:r>
+            <w:r>
+              <w:rPr>
+                <w:rStyle w:val="Hyperlink"/>
+                <w:rFonts w:cstheme="minorHAnsi"/>
+                <w:b/>
+                <w:noProof/>
+              </w:rPr>
+              <w:t>Problems</w:t>
+            </w:r>
+            <w:r>
+              <w:rPr>
+                <w:noProof/>
+                <w:webHidden/>
+              </w:rPr>
+              <w:tab/>
+            </w:r>
+            <w:r>
+              <w:rPr>
+                <w:noProof/>
+                <w:webHidden/>
+              </w:rPr>
+              <w:fldChar w:fldCharType="begin"/>
+            </w:r>
+            <w:r>
+              <w:rPr>
+                <w:noProof/>
+                <w:webHidden/>
+              </w:rPr>
+              <w:instrText xml:space="preserve"> PAGEREF _Toc495352375 \h </w:instrText>
+            </w:r>
+            <w:r>
+              <w:rPr>
+                <w:noProof/>
+                <w:webHidden/>
+              </w:rPr>
+            </w:r>
+            <w:r>
+              <w:rPr>
+                <w:noProof/>
+                <w:webHidden/>
+              </w:rPr>
+              <w:fldChar w:fldCharType="separate"/>
+            </w:r>
+            <w:r>
+              <w:rPr>
+                <w:noProof/>
+                <w:webHidden/>
+              </w:rPr>
+              <w:t>5</w:t>
+            </w:r>
+            <w:r>
+              <w:rPr>
+                <w:noProof/>
+                <w:webHidden/>
+              </w:rPr>
+              <w:fldChar w:fldCharType="end"/>
+            </w:r>
+          </w:hyperlink>
+        </w:p>
+        <w:p>
+          <w:pPr>
+            <w:pStyle w:val="TOC3"/>
+            <w:tabs>
+              <w:tab w:val="left" w:pos="1320"/>
+              <w:tab w:val="right" w:leader="dot" w:pos="9350"/>
+            </w:tabs>
+            <w:rPr>
+              <w:rFonts w:cstheme="minorBidi"/>
+              <w:noProof/>
+            </w:rPr>
+          </w:pPr>
+          <w:hyperlink w:anchor="_Toc495352376" w:history="1">
+            <w:r>
+              <w:rPr>
+                <w:rStyle w:val="Hyperlink"/>
+                <w:rFonts w:cstheme="minorHAnsi"/>
+                <w:b/>
+                <w:noProof/>
+              </w:rPr>
+              <w:t>1.2.3</w:t>
+            </w:r>
+            <w:r>
+              <w:rPr>
+                <w:rFonts w:cstheme="minorBidi"/>
+                <w:noProof/>
+              </w:rPr>
+              <w:tab/>
+            </w:r>
+            <w:r>
+              <w:rPr>
+                <w:rStyle w:val="Hyperlink"/>
+                <w:rFonts w:cstheme="minorHAnsi"/>
+                <w:b/>
+                <w:noProof/>
+              </w:rPr>
+              <w:t>Solution</w:t>
+            </w:r>
+            <w:r>
+              <w:rPr>
+                <w:noProof/>
+                <w:webHidden/>
+              </w:rPr>
+              <w:tab/>
+            </w:r>
+            <w:r>
+              <w:rPr>
+                <w:noProof/>
+                <w:webHidden/>
+              </w:rPr>
+              <w:fldChar w:fldCharType="begin"/>
+            </w:r>
+            <w:r>
+              <w:rPr>
+                <w:noProof/>
+                <w:webHidden/>
+              </w:rPr>
+              <w:instrText xml:space="preserve"> PAGEREF _Toc495352376 \h </w:instrText>
+            </w:r>
+            <w:r>
+              <w:rPr>
+                <w:noProof/>
+                <w:webHidden/>
+              </w:rPr>
+            </w:r>
+            <w:r>
+              <w:rPr>
+                <w:noProof/>
+                <w:webHidden/>
+              </w:rPr>
+              <w:fldChar w:fldCharType="separate"/>
+            </w:r>
+            <w:r>
+              <w:rPr>
+                <w:noProof/>
+                <w:webHidden/>
+              </w:rPr>
+              <w:t>6</w:t>
+            </w:r>
+            <w:r>
+              <w:rPr>
+                <w:noProof/>
+                <w:webHidden/>
+              </w:rPr>
+              <w:fldChar w:fldCharType="end"/>
+            </w:r>
+          </w:hyperlink>
+        </w:p>
+        <w:p>
+          <w:pPr>
+            <w:pStyle w:val="TOC3"/>
+            <w:tabs>
+              <w:tab w:val="left" w:pos="1320"/>
+              <w:tab w:val="right" w:leader="dot" w:pos="9350"/>
+            </w:tabs>
+            <w:rPr>
+              <w:rFonts w:cstheme="minorBidi"/>
+              <w:noProof/>
+            </w:rPr>
+          </w:pPr>
+          <w:hyperlink w:anchor="_Toc495352377" w:history="1">
+            <w:r>
+              <w:rPr>
+                <w:rStyle w:val="Hyperlink"/>
+                <w:rFonts w:cstheme="minorHAnsi"/>
+                <w:b/>
+                <w:noProof/>
+              </w:rPr>
+              <w:t>1.2.4</w:t>
+            </w:r>
+            <w:r>
+              <w:rPr>
+                <w:rFonts w:cstheme="minorBidi"/>
+                <w:noProof/>
+              </w:rPr>
+              <w:tab/>
+            </w:r>
+            <w:r>
+              <w:rPr>
+                <w:rStyle w:val="Hyperlink"/>
+                <w:rFonts w:cstheme="minorHAnsi"/>
+                <w:b/>
+                <w:noProof/>
+              </w:rPr>
+              <w:t>Existed system</w:t>
+            </w:r>
+            <w:r>
+              <w:rPr>
+                <w:noProof/>
+                <w:webHidden/>
+              </w:rPr>
+              <w:tab/>
+            </w:r>
+            <w:r>
+              <w:rPr>
+                <w:noProof/>
+                <w:webHidden/>
+              </w:rPr>
+              <w:fldChar w:fldCharType="begin"/>
+            </w:r>
+            <w:r>
+              <w:rPr>
+                <w:noProof/>
+                <w:webHidden/>
+              </w:rPr>
+              <w:instrText xml:space="preserve"> PAGEREF _Toc495352377 \h </w:instrText>
+            </w:r>
+            <w:r>
+              <w:rPr>
+                <w:noProof/>
+                <w:webHidden/>
+              </w:rPr>
+            </w:r>
+            <w:r>
+              <w:rPr>
+                <w:noProof/>
+                <w:webHidden/>
+              </w:rPr>
+              <w:fldChar w:fldCharType="separate"/>
+            </w:r>
+            <w:r>
+              <w:rPr>
+                <w:noProof/>
+                <w:webHidden/>
+              </w:rPr>
+              <w:t>6</w:t>
+            </w:r>
+            <w:r>
+              <w:rPr>
+                <w:noProof/>
+                <w:webHidden/>
+              </w:rPr>
+              <w:fldChar w:fldCharType="end"/>
+            </w:r>
+          </w:hyperlink>
+        </w:p>
+        <w:p>
+          <w:pPr>
+            <w:pStyle w:val="TOC3"/>
+            <w:tabs>
+              <w:tab w:val="left" w:pos="1320"/>
+              <w:tab w:val="right" w:leader="dot" w:pos="9350"/>
+            </w:tabs>
+            <w:rPr>
+              <w:rFonts w:cstheme="minorBidi"/>
+              <w:noProof/>
+            </w:rPr>
+          </w:pPr>
+          <w:hyperlink w:anchor="_Toc495352378" w:history="1">
+            <w:r>
+              <w:rPr>
+                <w:rStyle w:val="Hyperlink"/>
+                <w:rFonts w:cstheme="minorHAnsi"/>
+                <w:b/>
+                <w:noProof/>
+              </w:rPr>
+              <w:t>1.2.5</w:t>
+            </w:r>
+            <w:r>
+              <w:rPr>
+                <w:rFonts w:cstheme="minorBidi"/>
+                <w:noProof/>
+              </w:rPr>
+              <w:tab/>
+            </w:r>
+            <w:r>
+              <w:rPr>
+                <w:rStyle w:val="Hyperlink"/>
+                <w:rFonts w:cstheme="minorHAnsi"/>
+                <w:b/>
+                <w:noProof/>
+              </w:rPr>
+              <w:t>Our Proposal</w:t>
+            </w:r>
+            <w:r>
+              <w:rPr>
+                <w:noProof/>
+                <w:webHidden/>
+              </w:rPr>
+              <w:tab/>
+            </w:r>
+            <w:r>
+              <w:rPr>
+                <w:noProof/>
+                <w:webHidden/>
+              </w:rPr>
+              <w:fldChar w:fldCharType="begin"/>
+            </w:r>
+            <w:r>
+              <w:rPr>
+                <w:noProof/>
+                <w:webHidden/>
+              </w:rPr>
+              <w:instrText xml:space="preserve"> PAGEREF _Toc495352378 \h </w:instrText>
+            </w:r>
+            <w:r>
+              <w:rPr>
+                <w:noProof/>
+                <w:webHidden/>
+              </w:rPr>
+            </w:r>
+            <w:r>
+              <w:rPr>
+                <w:noProof/>
+                <w:webHidden/>
+              </w:rPr>
+              <w:fldChar w:fldCharType="separate"/>
+            </w:r>
+            <w:r>
+              <w:rPr>
+                <w:noProof/>
+                <w:webHidden/>
+              </w:rPr>
+              <w:t>8</w:t>
+            </w:r>
+            <w:r>
+              <w:rPr>
+                <w:noProof/>
+                <w:webHidden/>
+              </w:rPr>
+              <w:fldChar w:fldCharType="end"/>
+            </w:r>
+          </w:hyperlink>
+        </w:p>
+        <w:p>
+          <w:r>
+            <w:rPr>
+              <w:b/>
+              <w:bCs/>
+              <w:noProof/>
+            </w:rPr>
+            <w:fldChar w:fldCharType="end"/>
+          </w:r>
+        </w:p>
+      </w:sdtContent>
+    </w:sdt>
+    <w:p>
       <w:pPr>
         <w:rPr>
           <w:rFonts w:ascii="Cambria" w:eastAsiaTheme="majorEastAsia" w:hAnsi="Cambria" w:cstheme="majorBidi"/>
@@ -1250,7 +2237,6 @@
           <w:lang w:eastAsia="ja-JP"/>
         </w:rPr>
       </w:pPr>
-      <w:bookmarkStart w:id="1" w:name="_Toc491225721"/>
       <w:r>
         <w:br w:type="page"/>
       </w:r>
@@ -1260,11 +2246,13 @@
         <w:pStyle w:val="Heading1"/>
         <w:spacing w:line="276" w:lineRule="auto"/>
       </w:pPr>
+      <w:bookmarkStart w:id="3" w:name="_Toc495352371"/>
       <w:r>
         <w:lastRenderedPageBreak/>
         <w:t>CHAPTER 1: INTRODUCTION</w:t>
       </w:r>
       <w:bookmarkEnd w:id="1"/>
+      <w:bookmarkEnd w:id="3"/>
     </w:p>
     <w:p>
       <w:pPr>
@@ -1308,6 +2296,7 @@
           <w:lang w:eastAsia="ja-JP"/>
         </w:rPr>
       </w:pPr>
+      <w:bookmarkStart w:id="4" w:name="_Toc495352372"/>
       <w:r>
         <w:rPr>
           <w:rFonts w:asciiTheme="minorHAnsi" w:hAnsiTheme="minorHAnsi" w:cstheme="minorHAnsi"/>
@@ -1318,6 +2307,7 @@
         </w:rPr>
         <w:t>Purpose</w:t>
       </w:r>
+      <w:bookmarkEnd w:id="4"/>
     </w:p>
     <w:p>
       <w:pPr>
@@ -1363,6 +2353,7 @@
           <w:szCs w:val="32"/>
         </w:rPr>
       </w:pPr>
+      <w:bookmarkStart w:id="5" w:name="_Toc495352373"/>
       <w:r>
         <w:rPr>
           <w:rFonts w:asciiTheme="minorHAnsi" w:hAnsiTheme="minorHAnsi" w:cstheme="minorHAnsi"/>
@@ -1372,6 +2363,7 @@
         </w:rPr>
         <w:t>Project Information</w:t>
       </w:r>
+      <w:bookmarkEnd w:id="5"/>
     </w:p>
     <w:p>
       <w:pPr>
@@ -1411,7 +2403,7 @@
                 <w:sz w:val="32"/>
               </w:rPr>
             </w:pPr>
-            <w:bookmarkStart w:id="2" w:name="_Hlk490901324"/>
+            <w:bookmarkStart w:id="6" w:name="_Hlk490901324"/>
             <w:r>
               <w:rPr>
                 <w:b/>
@@ -1480,6 +2472,7 @@
                 <w:sz w:val="32"/>
               </w:rPr>
             </w:pPr>
+            <w:proofErr w:type="spellStart"/>
             <w:r>
               <w:rPr>
                 <w:rFonts w:ascii="Calibri" w:eastAsia="Calibri" w:hAnsi="Calibri" w:cs="Calibri"/>
@@ -1489,6 +2482,7 @@
               </w:rPr>
               <w:t>LowHoPe</w:t>
             </w:r>
+            <w:proofErr w:type="spellEnd"/>
           </w:p>
         </w:tc>
       </w:tr>
@@ -1579,6 +2573,7 @@
                 <w:sz w:val="32"/>
               </w:rPr>
             </w:pPr>
+            <w:proofErr w:type="spellStart"/>
             <w:r>
               <w:rPr>
                 <w:rFonts w:cstheme="minorHAnsi"/>
@@ -1587,8 +2582,53 @@
                 <w:szCs w:val="25"/>
                 <w:shd w:val="clear" w:color="auto" w:fill="FFFFFF"/>
               </w:rPr>
-              <w:t>Trần Hồng Quân</w:t>
-            </w:r>
+              <w:t>Trần</w:t>
+            </w:r>
+            <w:proofErr w:type="spellEnd"/>
+            <w:r>
+              <w:rPr>
+                <w:rFonts w:cstheme="minorHAnsi"/>
+                <w:color w:val="222222"/>
+                <w:sz w:val="32"/>
+                <w:szCs w:val="25"/>
+                <w:shd w:val="clear" w:color="auto" w:fill="FFFFFF"/>
+              </w:rPr>
+              <w:t xml:space="preserve"> </w:t>
+            </w:r>
+            <w:proofErr w:type="spellStart"/>
+            <w:r>
+              <w:rPr>
+                <w:rFonts w:cstheme="minorHAnsi"/>
+                <w:color w:val="222222"/>
+                <w:sz w:val="32"/>
+                <w:szCs w:val="25"/>
+                <w:shd w:val="clear" w:color="auto" w:fill="FFFFFF"/>
+              </w:rPr>
+              <w:t>Hồng</w:t>
+            </w:r>
+            <w:proofErr w:type="spellEnd"/>
+            <w:r>
+              <w:rPr>
+                <w:rFonts w:cstheme="minorHAnsi"/>
+                <w:color w:val="222222"/>
+                <w:sz w:val="32"/>
+                <w:szCs w:val="25"/>
+                <w:shd w:val="clear" w:color="auto" w:fill="FFFFFF"/>
+              </w:rPr>
+              <w:t xml:space="preserve"> </w:t>
+            </w:r>
+            <w:proofErr w:type="spellStart"/>
+            <w:r>
+              <w:rPr>
+                <w:rFonts w:cstheme="minorHAnsi"/>
+                <w:color w:val="222222"/>
+                <w:sz w:val="32"/>
+                <w:szCs w:val="25"/>
+                <w:shd w:val="clear" w:color="auto" w:fill="FFFFFF"/>
+              </w:rPr>
+              <w:t>Quân</w:t>
+            </w:r>
+            <w:proofErr w:type="spellEnd"/>
           </w:p>
         </w:tc>
       </w:tr>
@@ -1661,7 +2701,7 @@
           </w:p>
         </w:tc>
       </w:tr>
-      <w:bookmarkEnd w:id="2"/>
+      <w:bookmarkEnd w:id="6"/>
     </w:tbl>
     <w:p>
       <w:pPr>
@@ -1732,6 +2772,7 @@
           <w:szCs w:val="28"/>
         </w:rPr>
       </w:pPr>
+      <w:bookmarkStart w:id="7" w:name="_Toc495352374"/>
       <w:r>
         <w:rPr>
           <w:rFonts w:asciiTheme="minorHAnsi" w:hAnsiTheme="minorHAnsi" w:cstheme="minorHAnsi"/>
@@ -1741,6 +2782,7 @@
         </w:rPr>
         <w:t>Project members</w:t>
       </w:r>
+      <w:bookmarkEnd w:id="7"/>
     </w:p>
     <w:p>
       <w:pPr>
@@ -1776,7 +2818,7 @@
     <w:tbl>
       <w:tblPr>
         <w:tblW w:w="8352" w:type="dxa"/>
-        <w:tblInd w:w="999" w:type="dxa"/>
+        <w:tblInd w:w="-5" w:type="dxa"/>
         <w:tblBorders>
           <w:top w:val="single" w:sz="4" w:space="0" w:color="auto"/>
           <w:left w:val="single" w:sz="4" w:space="0" w:color="auto"/>
@@ -1882,13 +2924,47 @@
                 <w:sz w:val="28"/>
               </w:rPr>
             </w:pPr>
+            <w:proofErr w:type="spellStart"/>
             <w:r>
               <w:rPr>
                 <w:color w:val="000000" w:themeColor="text1"/>
                 <w:sz w:val="28"/>
               </w:rPr>
-              <w:t>Trần Bình Dương</w:t>
-            </w:r>
+              <w:t>Trần</w:t>
+            </w:r>
+            <w:proofErr w:type="spellEnd"/>
+            <w:r>
+              <w:rPr>
+                <w:color w:val="000000" w:themeColor="text1"/>
+                <w:sz w:val="28"/>
+              </w:rPr>
+              <w:t xml:space="preserve"> </w:t>
+            </w:r>
+            <w:proofErr w:type="spellStart"/>
+            <w:r>
+              <w:rPr>
+                <w:color w:val="000000" w:themeColor="text1"/>
+                <w:sz w:val="28"/>
+              </w:rPr>
+              <w:t>Bình</w:t>
+            </w:r>
+            <w:proofErr w:type="spellEnd"/>
+            <w:r>
+              <w:rPr>
+                <w:color w:val="000000" w:themeColor="text1"/>
+                <w:sz w:val="28"/>
+              </w:rPr>
+              <w:t xml:space="preserve"> </w:t>
+            </w:r>
+            <w:proofErr w:type="spellStart"/>
+            <w:r>
+              <w:rPr>
+                <w:color w:val="000000" w:themeColor="text1"/>
+                <w:sz w:val="28"/>
+              </w:rPr>
+              <w:t>Dương</w:t>
+            </w:r>
+            <w:proofErr w:type="spellEnd"/>
           </w:p>
         </w:tc>
         <w:tc>
@@ -1985,28 +3061,10 @@
         <w:t>Team Members:</w:t>
       </w:r>
     </w:p>
-    <w:p>
-      <w:pPr>
-        <w:ind w:left="720"/>
-        <w:rPr>
-          <w:b/>
-          <w:sz w:val="28"/>
-          <w:szCs w:val="28"/>
-        </w:rPr>
-      </w:pPr>
-      <w:r>
-        <w:rPr>
-          <w:b/>
-          <w:sz w:val="28"/>
-          <w:szCs w:val="28"/>
-        </w:rPr>
-        <w:t xml:space="preserve">         </w:t>
-      </w:r>
-    </w:p>
     <w:tbl>
       <w:tblPr>
+        <w:tblpPr w:leftFromText="180" w:rightFromText="180" w:vertAnchor="text" w:horzAnchor="margin" w:tblpY="392"/>
         <w:tblW w:w="9484" w:type="dxa"/>
-        <w:tblInd w:w="1045" w:type="dxa"/>
         <w:tblBorders>
           <w:top w:val="single" w:sz="4" w:space="0" w:color="auto"/>
           <w:left w:val="single" w:sz="4" w:space="0" w:color="auto"/>
@@ -2157,8 +3215,20 @@
                 <w:sz w:val="26"/>
                 <w:szCs w:val="26"/>
               </w:rPr>
-              <w:t>Tran Hong Quan</w:t>
-            </w:r>
+              <w:t xml:space="preserve">Tran Hong </w:t>
+            </w:r>
+            <w:proofErr w:type="spellStart"/>
+            <w:r>
+              <w:rPr>
+                <w:rFonts w:cstheme="minorHAnsi"/>
+                <w:b/>
+                <w:color w:val="000000" w:themeColor="text1"/>
+                <w:sz w:val="26"/>
+                <w:szCs w:val="26"/>
+              </w:rPr>
+              <w:t>Quan</w:t>
+            </w:r>
+            <w:proofErr w:type="spellEnd"/>
           </w:p>
         </w:tc>
         <w:tc>
@@ -2278,7 +3348,29 @@
                 <w:sz w:val="26"/>
                 <w:szCs w:val="26"/>
               </w:rPr>
-              <w:t>Le Duy Cong</w:t>
+              <w:t xml:space="preserve">Le </w:t>
+            </w:r>
+            <w:proofErr w:type="spellStart"/>
+            <w:r>
+              <w:rPr>
+                <w:rFonts w:cstheme="minorHAnsi"/>
+                <w:b/>
+                <w:color w:val="000000" w:themeColor="text1"/>
+                <w:sz w:val="26"/>
+                <w:szCs w:val="26"/>
+              </w:rPr>
+              <w:t>Duy</w:t>
+            </w:r>
+            <w:proofErr w:type="spellEnd"/>
+            <w:r>
+              <w:rPr>
+                <w:rFonts w:cstheme="minorHAnsi"/>
+                <w:b/>
+                <w:color w:val="000000" w:themeColor="text1"/>
+                <w:sz w:val="26"/>
+                <w:szCs w:val="26"/>
+              </w:rPr>
+              <w:t xml:space="preserve"> Cong</w:t>
             </w:r>
           </w:p>
         </w:tc>
@@ -2524,8 +3616,20 @@
                 <w:sz w:val="26"/>
                 <w:szCs w:val="26"/>
               </w:rPr>
-              <w:t>Nguyen Van Vinh</w:t>
-            </w:r>
+              <w:t xml:space="preserve">Nguyen Van </w:t>
+            </w:r>
+            <w:proofErr w:type="spellStart"/>
+            <w:r>
+              <w:rPr>
+                <w:rFonts w:cstheme="minorHAnsi"/>
+                <w:b/>
+                <w:color w:val="000000" w:themeColor="text1"/>
+                <w:sz w:val="26"/>
+                <w:szCs w:val="26"/>
+              </w:rPr>
+              <w:t>Vinh</w:t>
+            </w:r>
+            <w:proofErr w:type="spellEnd"/>
           </w:p>
         </w:tc>
         <w:tc>
@@ -2648,8 +3752,42 @@
                 <w:sz w:val="26"/>
                 <w:szCs w:val="26"/>
               </w:rPr>
-              <w:t>Nguyen Huy Phong</w:t>
-            </w:r>
+              <w:t xml:space="preserve">Nguyen </w:t>
+            </w:r>
+            <w:proofErr w:type="spellStart"/>
+            <w:r>
+              <w:rPr>
+                <w:rFonts w:cstheme="minorHAnsi"/>
+                <w:b/>
+                <w:color w:val="000000" w:themeColor="text1"/>
+                <w:sz w:val="26"/>
+                <w:szCs w:val="26"/>
+              </w:rPr>
+              <w:t>Huy</w:t>
+            </w:r>
+            <w:proofErr w:type="spellEnd"/>
+            <w:r>
+              <w:rPr>
+                <w:rFonts w:cstheme="minorHAnsi"/>
+                <w:b/>
+                <w:color w:val="000000" w:themeColor="text1"/>
+                <w:sz w:val="26"/>
+                <w:szCs w:val="26"/>
+              </w:rPr>
+              <w:t xml:space="preserve"> </w:t>
+            </w:r>
+            <w:proofErr w:type="spellStart"/>
+            <w:r>
+              <w:rPr>
+                <w:rFonts w:cstheme="minorHAnsi"/>
+                <w:b/>
+                <w:color w:val="000000" w:themeColor="text1"/>
+                <w:sz w:val="26"/>
+                <w:szCs w:val="26"/>
+              </w:rPr>
+              <w:t>Phong</w:t>
+            </w:r>
+            <w:proofErr w:type="spellEnd"/>
           </w:p>
         </w:tc>
         <w:tc>
@@ -2714,6 +3852,24 @@
           <w:szCs w:val="28"/>
         </w:rPr>
       </w:pPr>
+      <w:r>
+        <w:rPr>
+          <w:b/>
+          <w:sz w:val="28"/>
+          <w:szCs w:val="28"/>
+        </w:rPr>
+        <w:t xml:space="preserve">         </w:t>
+      </w:r>
+    </w:p>
+    <w:p>
+      <w:pPr>
+        <w:ind w:left="720"/>
+        <w:rPr>
+          <w:b/>
+          <w:sz w:val="28"/>
+          <w:szCs w:val="28"/>
+        </w:rPr>
+      </w:pPr>
     </w:p>
     <w:p>
       <w:pPr>
@@ -2740,6 +3896,7 @@
           <w:szCs w:val="28"/>
         </w:rPr>
       </w:pPr>
+      <w:bookmarkStart w:id="8" w:name="_Toc495352375"/>
       <w:r>
         <w:rPr>
           <w:rFonts w:asciiTheme="minorHAnsi" w:hAnsiTheme="minorHAnsi" w:cstheme="minorHAnsi"/>
@@ -2749,6 +3906,7 @@
         </w:rPr>
         <w:t>Problems</w:t>
       </w:r>
+      <w:bookmarkEnd w:id="8"/>
     </w:p>
     <w:p>
       <w:pPr>
@@ -2872,6 +4030,7 @@
           <w:szCs w:val="28"/>
         </w:rPr>
       </w:pPr>
+      <w:bookmarkStart w:id="9" w:name="_Toc495352376"/>
       <w:r>
         <w:rPr>
           <w:rFonts w:asciiTheme="minorHAnsi" w:hAnsiTheme="minorHAnsi" w:cstheme="minorHAnsi"/>
@@ -2882,6 +4041,7 @@
         <w:lastRenderedPageBreak/>
         <w:t>Solution</w:t>
       </w:r>
+      <w:bookmarkEnd w:id="9"/>
     </w:p>
     <w:p>
       <w:pPr>
@@ -2938,6 +4098,7 @@
           <w:szCs w:val="28"/>
         </w:rPr>
       </w:pPr>
+      <w:bookmarkStart w:id="10" w:name="_Toc495352377"/>
       <w:r>
         <w:rPr>
           <w:rFonts w:asciiTheme="minorHAnsi" w:hAnsiTheme="minorHAnsi" w:cstheme="minorHAnsi"/>
@@ -2947,6 +4108,7 @@
         </w:rPr>
         <w:t>Existed system</w:t>
       </w:r>
+      <w:bookmarkEnd w:id="10"/>
     </w:p>
     <w:p>
       <w:pPr>
@@ -3004,7 +4166,6 @@
           <w:color w:val="000000" w:themeColor="text1"/>
           <w:sz w:val="32"/>
           <w:szCs w:val="32"/>
-          <w:lang w:eastAsia="ja-JP"/>
         </w:rPr>
         <w:drawing>
           <wp:inline distT="0" distB="0" distL="0" distR="0" wp14:anchorId="06F2E66A" wp14:editId="2F7E3225">
@@ -3275,7 +4436,6 @@
           <w:color w:val="000000" w:themeColor="text1"/>
           <w:sz w:val="32"/>
           <w:szCs w:val="32"/>
-          <w:lang w:eastAsia="ja-JP"/>
         </w:rPr>
         <w:drawing>
           <wp:inline distT="0" distB="0" distL="0" distR="0" wp14:anchorId="175693C7" wp14:editId="6F700711">
@@ -3517,6 +4677,7 @@
           <w:szCs w:val="32"/>
         </w:rPr>
       </w:pPr>
+      <w:bookmarkStart w:id="11" w:name="_Toc495352378"/>
       <w:r>
         <w:rPr>
           <w:rFonts w:asciiTheme="minorHAnsi" w:hAnsiTheme="minorHAnsi" w:cstheme="minorHAnsi"/>
@@ -3527,6 +4688,7 @@
         <w:lastRenderedPageBreak/>
         <w:t>Our Proposal</w:t>
       </w:r>
+      <w:bookmarkEnd w:id="11"/>
     </w:p>
     <w:p>
       <w:pPr>
@@ -3560,7 +4722,6 @@
       <w:r>
         <w:rPr>
           <w:noProof/>
-          <w:lang w:eastAsia="ja-JP"/>
         </w:rPr>
         <w:drawing>
           <wp:inline distT="0" distB="0" distL="0" distR="0" wp14:anchorId="37CC05D8" wp14:editId="29091440">
@@ -3617,6 +4778,173 @@
       <w:r>
         <w:t>We create some game bitcoin leading betting exchange. The essence of a betting exchange is that you don’t bet against the house, you bet against other users.</w:t>
       </w:r>
+      <w:r>
+        <w:t xml:space="preserve"> </w:t>
+      </w:r>
+      <w:r>
+        <w:rPr>
+          <w:rFonts w:ascii="Cambria" w:hAnsi="Cambria"/>
+          <w:color w:val="000000"/>
+          <w:sz w:val="24"/>
+          <w:szCs w:val="24"/>
+        </w:rPr>
+        <w:t xml:space="preserve">The </w:t>
+      </w:r>
+      <w:r>
+        <w:rPr>
+          <w:rFonts w:ascii="Cambria" w:hAnsi="Cambria"/>
+          <w:color w:val="000000"/>
+          <w:sz w:val="24"/>
+          <w:szCs w:val="24"/>
+        </w:rPr>
+        <w:t>web</w:t>
+      </w:r>
+      <w:r>
+        <w:rPr>
+          <w:rFonts w:ascii="Cambria" w:hAnsi="Cambria"/>
+          <w:color w:val="000000"/>
+          <w:sz w:val="24"/>
+          <w:szCs w:val="24"/>
+        </w:rPr>
+        <w:t xml:space="preserve"> will have the below main functions:</w:t>
+      </w:r>
+    </w:p>
+    <w:p>
+      <w:pPr>
+        <w:pStyle w:val="ListParagraph"/>
+        <w:numPr>
+          <w:ilvl w:val="0"/>
+          <w:numId w:val="7"/>
+        </w:numPr>
+        <w:spacing w:line="360" w:lineRule="auto"/>
+      </w:pPr>
+      <w:r>
+        <w:t>Daily game</w:t>
+      </w:r>
+    </w:p>
+    <w:p>
+      <w:pPr>
+        <w:pStyle w:val="ListParagraph"/>
+        <w:numPr>
+          <w:ilvl w:val="1"/>
+          <w:numId w:val="7"/>
+        </w:numPr>
+        <w:spacing w:line="360" w:lineRule="auto"/>
+      </w:pPr>
+      <w:r>
+        <w:t>Game is played everyday</w:t>
+      </w:r>
+    </w:p>
+    <w:p>
+      <w:pPr>
+        <w:pStyle w:val="ListParagraph"/>
+        <w:numPr>
+          <w:ilvl w:val="1"/>
+          <w:numId w:val="7"/>
+        </w:numPr>
+        <w:spacing w:line="360" w:lineRule="auto"/>
+      </w:pPr>
+      <w:r>
+        <w:t>Each day is played only once</w:t>
+      </w:r>
+    </w:p>
+    <w:p>
+      <w:pPr>
+        <w:pStyle w:val="ListParagraph"/>
+        <w:numPr>
+          <w:ilvl w:val="1"/>
+          <w:numId w:val="7"/>
+        </w:numPr>
+        <w:spacing w:line="360" w:lineRule="auto"/>
+      </w:pPr>
+      <w:r>
+        <w:t>Allows to roll dice, players choose parity</w:t>
+      </w:r>
+      <w:r>
+        <w:t xml:space="preserve">. </w:t>
+      </w:r>
+      <w:r>
+        <w:t>Winning 50 points</w:t>
+      </w:r>
+      <w:r>
+        <w:t>.</w:t>
+      </w:r>
+    </w:p>
+    <w:p>
+      <w:pPr>
+        <w:pStyle w:val="ListParagraph"/>
+        <w:numPr>
+          <w:ilvl w:val="0"/>
+          <w:numId w:val="7"/>
+        </w:numPr>
+        <w:spacing w:line="360" w:lineRule="auto"/>
+      </w:pPr>
+      <w:r>
+        <w:t>Yes or No game.</w:t>
+      </w:r>
+    </w:p>
+    <w:p>
+      <w:pPr>
+        <w:pStyle w:val="ListParagraph"/>
+        <w:numPr>
+          <w:ilvl w:val="1"/>
+          <w:numId w:val="7"/>
+        </w:numPr>
+        <w:spacing w:line="360" w:lineRule="auto"/>
+      </w:pPr>
+      <w:r>
+        <w:t xml:space="preserve">Allows the player to make </w:t>
+      </w:r>
+      <w:r>
+        <w:t>game bitcoin betting, exchange</w:t>
+      </w:r>
+      <w:r>
+        <w:t xml:space="preserve"> </w:t>
+      </w:r>
+      <w:r>
+        <w:t xml:space="preserve">with </w:t>
+      </w:r>
+      <w:r>
+        <w:t>answer Yes - No</w:t>
+      </w:r>
+      <w:r>
+        <w:t>.</w:t>
+      </w:r>
+    </w:p>
+    <w:p>
+      <w:pPr>
+        <w:pStyle w:val="ListParagraph"/>
+        <w:numPr>
+          <w:ilvl w:val="0"/>
+          <w:numId w:val="8"/>
+        </w:numPr>
+        <w:spacing w:line="360" w:lineRule="auto"/>
+      </w:pPr>
+      <w:r>
+        <w:t>Multiple choice game.</w:t>
+      </w:r>
+    </w:p>
+    <w:p>
+      <w:pPr>
+        <w:pStyle w:val="ListParagraph"/>
+        <w:numPr>
+          <w:ilvl w:val="1"/>
+          <w:numId w:val="8"/>
+        </w:numPr>
+        <w:spacing w:line="360" w:lineRule="auto"/>
+      </w:pPr>
+      <w:r>
+        <w:t>Allows pl</w:t>
+      </w:r>
+      <w:r>
+        <w:t>ayers to create multiple choice</w:t>
+      </w:r>
+      <w:r>
+        <w:t xml:space="preserve"> games</w:t>
+      </w:r>
+      <w:r>
+        <w:t xml:space="preserve"> about bitcoin prices.</w:t>
+      </w:r>
     </w:p>
     <w:p>
       <w:pPr>
@@ -3641,6 +4969,7 @@
         <w:spacing w:line="360" w:lineRule="auto"/>
       </w:pPr>
       <w:r>
+        <w:lastRenderedPageBreak/>
         <w:t xml:space="preserve">We update </w:t>
       </w:r>
       <w:r>
@@ -3736,9 +5065,7 @@
       <w:r>
         <w:rPr>
           <w:noProof/>
-          <w:lang w:eastAsia="ja-JP"/>
-        </w:rPr>
-        <w:lastRenderedPageBreak/>
+        </w:rPr>
         <w:drawing>
           <wp:inline distT="0" distB="0" distL="0" distR="0" wp14:anchorId="5C5A9A7D" wp14:editId="1AE592F1">
             <wp:extent cx="5943600" cy="3341370"/>
@@ -3787,10 +5114,7 @@
         <w:spacing w:line="360" w:lineRule="auto"/>
       </w:pPr>
     </w:p>
-    <w:p>
-      <w:bookmarkStart w:id="3" w:name="_GoBack"/>
-      <w:bookmarkEnd w:id="3"/>
-    </w:p>
+    <w:p/>
     <w:p/>
     <w:p/>
     <w:p>
@@ -3804,7 +5128,8 @@
       </w:r>
     </w:p>
     <w:sectPr>
-      <w:footerReference w:type="default" r:id="rId13"/>
+      <w:headerReference w:type="default" r:id="rId13"/>
+      <w:footerReference w:type="default" r:id="rId14"/>
       <w:pgSz w:w="12240" w:h="15840"/>
       <w:pgMar w:top="1440" w:right="1440" w:bottom="1440" w:left="1440" w:header="720" w:footer="720" w:gutter="0"/>
       <w:cols w:space="720"/>
@@ -3841,49 +5166,6 @@
 
 <file path=word/footer1.xml><?xml version="1.0" encoding="utf-8"?>
 <w:ftr xmlns:wpc="http://schemas.microsoft.com/office/word/2010/wordprocessingCanvas" xmlns:mc="http://schemas.openxmlformats.org/markup-compatibility/2006" xmlns:o="urn:schemas-microsoft-com:office:office" xmlns:r="http://schemas.openxmlformats.org/officeDocument/2006/relationships" xmlns:m="http://schemas.openxmlformats.org/officeDocument/2006/math" xmlns:v="urn:schemas-microsoft-com:vml" xmlns:wp14="http://schemas.microsoft.com/office/word/2010/wordprocessingDrawing" xmlns:wp="http://schemas.openxmlformats.org/drawingml/2006/wordprocessingDrawing" xmlns:w10="urn:schemas-microsoft-com:office:word" xmlns:w="http://schemas.openxmlformats.org/wordprocessingml/2006/main" xmlns:w14="http://schemas.microsoft.com/office/word/2010/wordml" xmlns:w15="http://schemas.microsoft.com/office/word/2012/wordml" xmlns:wpg="http://schemas.microsoft.com/office/word/2010/wordprocessingGroup" xmlns:wpi="http://schemas.microsoft.com/office/word/2010/wordprocessingInk" xmlns:wne="http://schemas.microsoft.com/office/word/2006/wordml" xmlns:wps="http://schemas.microsoft.com/office/word/2010/wordprocessingShape" mc:Ignorable="w14 w15 wp14">
-  <w:sdt>
-    <w:sdtPr>
-      <w:id w:val="1451900974"/>
-      <w:docPartObj>
-        <w:docPartGallery w:val="Page Numbers (Bottom of Page)"/>
-        <w:docPartUnique/>
-      </w:docPartObj>
-    </w:sdtPr>
-    <w:sdtEndPr>
-      <w:rPr>
-        <w:noProof/>
-      </w:rPr>
-    </w:sdtEndPr>
-    <w:sdtContent>
-      <w:p>
-        <w:pPr>
-          <w:pStyle w:val="Footer"/>
-          <w:jc w:val="center"/>
-        </w:pPr>
-        <w:r>
-          <w:fldChar w:fldCharType="begin"/>
-        </w:r>
-        <w:r>
-          <w:instrText xml:space="preserve"> PAGE   \* MERGEFORMAT </w:instrText>
-        </w:r>
-        <w:r>
-          <w:fldChar w:fldCharType="separate"/>
-        </w:r>
-        <w:r>
-          <w:rPr>
-            <w:noProof/>
-          </w:rPr>
-          <w:t>7</w:t>
-        </w:r>
-        <w:r>
-          <w:rPr>
-            <w:noProof/>
-          </w:rPr>
-          <w:fldChar w:fldCharType="end"/>
-        </w:r>
-      </w:p>
-    </w:sdtContent>
-  </w:sdt>
   <w:p>
     <w:pPr>
       <w:pStyle w:val="Footer"/>
@@ -3892,6 +5174,109 @@
         <w:szCs w:val="24"/>
       </w:rPr>
     </w:pPr>
+    <w:r>
+      <w:rPr>
+        <w:noProof/>
+        <w:color w:val="5B9BD5" w:themeColor="accent1"/>
+        <w:sz w:val="6"/>
+        <w:szCs w:val="24"/>
+      </w:rPr>
+      <mc:AlternateContent>
+        <mc:Choice Requires="wps">
+          <w:drawing>
+            <wp:anchor distT="0" distB="0" distL="114300" distR="114300" simplePos="0" relativeHeight="251661312" behindDoc="0" locked="0" layoutInCell="1" allowOverlap="1">
+              <wp:simplePos x="0" y="0"/>
+              <wp:positionH relativeFrom="page">
+                <wp:align>center</wp:align>
+              </wp:positionH>
+              <wp:positionV relativeFrom="page">
+                <wp:align>center</wp:align>
+              </wp:positionV>
+              <wp:extent cx="7364730" cy="9528810"/>
+              <wp:effectExtent l="0" t="0" r="26670" b="26670"/>
+              <wp:wrapNone/>
+              <wp:docPr id="452" name="Rectangle 452"/>
+              <wp:cNvGraphicFramePr/>
+              <a:graphic xmlns:a="http://schemas.openxmlformats.org/drawingml/2006/main">
+                <a:graphicData uri="http://schemas.microsoft.com/office/word/2010/wordprocessingShape">
+                  <wps:wsp>
+                    <wps:cNvSpPr/>
+                    <wps:spPr>
+                      <a:xfrm>
+                        <a:off x="0" y="0"/>
+                        <a:ext cx="7364730" cy="9528810"/>
+                      </a:xfrm>
+                      <a:prstGeom prst="rect">
+                        <a:avLst/>
+                      </a:prstGeom>
+                      <a:noFill/>
+                      <a:ln w="15875">
+                        <a:solidFill>
+                          <a:schemeClr val="bg2">
+                            <a:lumMod val="50000"/>
+                          </a:schemeClr>
+                        </a:solidFill>
+                      </a:ln>
+                    </wps:spPr>
+                    <wps:style>
+                      <a:lnRef idx="2">
+                        <a:schemeClr val="accent1">
+                          <a:shade val="50000"/>
+                        </a:schemeClr>
+                      </a:lnRef>
+                      <a:fillRef idx="1">
+                        <a:schemeClr val="accent1"/>
+                      </a:fillRef>
+                      <a:effectRef idx="0">
+                        <a:schemeClr val="accent1"/>
+                      </a:effectRef>
+                      <a:fontRef idx="minor">
+                        <a:schemeClr val="lt1"/>
+                      </a:fontRef>
+                    </wps:style>
+                    <wps:bodyPr rot="0" spcFirstLastPara="0" vertOverflow="overflow" horzOverflow="overflow" vert="horz" wrap="square" lIns="91440" tIns="45720" rIns="91440" bIns="45720" numCol="1" spcCol="0" rtlCol="0" fromWordArt="0" anchor="ctr" anchorCtr="0" forceAA="0" compatLnSpc="1">
+                      <a:prstTxWarp prst="textNoShape">
+                        <a:avLst/>
+                      </a:prstTxWarp>
+                      <a:noAutofit/>
+                    </wps:bodyPr>
+                  </wps:wsp>
+                </a:graphicData>
+              </a:graphic>
+              <wp14:sizeRelH relativeFrom="page">
+                <wp14:pctWidth>95000</wp14:pctWidth>
+              </wp14:sizeRelH>
+              <wp14:sizeRelV relativeFrom="page">
+                <wp14:pctHeight>95000</wp14:pctHeight>
+              </wp14:sizeRelV>
+            </wp:anchor>
+          </w:drawing>
+        </mc:Choice>
+        <mc:Fallback>
+          <w:pict>
+            <v:rect w14:anchorId="33E59E34" id="Rectangle 452" o:spid="_x0000_s1026" style="position:absolute;margin-left:0;margin-top:0;width:579.9pt;height:750.3pt;z-index:251661312;visibility:visible;mso-wrap-style:square;mso-width-percent:950;mso-height-percent:950;mso-wrap-distance-left:9pt;mso-wrap-distance-top:0;mso-wrap-distance-right:9pt;mso-wrap-distance-bottom:0;mso-position-horizontal:center;mso-position-horizontal-relative:page;mso-position-vertical:center;mso-position-vertical-relative:page;mso-width-percent:950;mso-height-percent:950;mso-width-relative:page;mso-height-relative:page;v-text-anchor:middle" o:gfxdata="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" filled="f" strokecolor="#747070 [1614]" strokeweight="1.25pt">
+              <w10:wrap anchorx="page" anchory="page"/>
+            </v:rect>
+          </w:pict>
+        </mc:Fallback>
+      </mc:AlternateContent>
+    </w:r>
+    <w:r>
+      <w:rPr>
+        <w:color w:val="5B9BD5" w:themeColor="accent1"/>
+        <w:sz w:val="6"/>
+        <w:szCs w:val="24"/>
+      </w:rPr>
+      <w:t xml:space="preserve"> </w:t>
+    </w:r>
+    <w:r>
+      <w:rPr>
+        <w:rFonts w:ascii="Cambria" w:eastAsia="Cambria" w:hAnsi="Cambria" w:cs="Cambria"/>
+        <w:color w:val="000000"/>
+        <w:szCs w:val="56"/>
+      </w:rPr>
+      <w:t>Low or High Price</w:t>
+    </w:r>
   </w:p>
 </w:ftr>
 </file>
@@ -3921,9 +5306,190 @@
 </w:footnotes>
 </file>
 
+<file path=word/header1.xml><?xml version="1.0" encoding="utf-8"?>
+<w:hdr xmlns:wpc="http://schemas.microsoft.com/office/word/2010/wordprocessingCanvas" xmlns:mc="http://schemas.openxmlformats.org/markup-compatibility/2006" xmlns:o="urn:schemas-microsoft-com:office:office" xmlns:r="http://schemas.openxmlformats.org/officeDocument/2006/relationships" xmlns:m="http://schemas.openxmlformats.org/officeDocument/2006/math" xmlns:v="urn:schemas-microsoft-com:vml" xmlns:wp14="http://schemas.microsoft.com/office/word/2010/wordprocessingDrawing" xmlns:wp="http://schemas.openxmlformats.org/drawingml/2006/wordprocessingDrawing" xmlns:w10="urn:schemas-microsoft-com:office:word" xmlns:w="http://schemas.openxmlformats.org/wordprocessingml/2006/main" xmlns:w14="http://schemas.microsoft.com/office/word/2010/wordml" xmlns:w15="http://schemas.microsoft.com/office/word/2012/wordml" xmlns:wpg="http://schemas.microsoft.com/office/word/2010/wordprocessingGroup" xmlns:wpi="http://schemas.microsoft.com/office/word/2010/wordprocessingInk" xmlns:wne="http://schemas.microsoft.com/office/word/2006/wordml" xmlns:wps="http://schemas.microsoft.com/office/word/2010/wordprocessingShape" mc:Ignorable="w14 w15 wp14">
+  <w:p>
+    <w:pPr>
+      <w:pStyle w:val="Header"/>
+    </w:pPr>
+    <w:r>
+      <w:rPr>
+        <w:noProof/>
+      </w:rPr>
+      <mc:AlternateContent>
+        <mc:Choice Requires="wps">
+          <w:drawing>
+            <wp:anchor distT="0" distB="0" distL="118745" distR="118745" simplePos="0" relativeHeight="251659264" behindDoc="1" locked="0" layoutInCell="1" allowOverlap="0">
+              <wp:simplePos x="0" y="0"/>
+              <wp:positionH relativeFrom="margin">
+                <wp:align>center</wp:align>
+              </wp:positionH>
+              <mc:AlternateContent>
+                <mc:Choice Requires="wp14">
+                  <wp:positionV relativeFrom="page">
+                    <wp14:pctPosVOffset>4500</wp14:pctPosVOffset>
+                  </wp:positionV>
+                </mc:Choice>
+                <mc:Fallback>
+                  <wp:positionV relativeFrom="page">
+                    <wp:posOffset>452120</wp:posOffset>
+                  </wp:positionV>
+                </mc:Fallback>
+              </mc:AlternateContent>
+              <wp:extent cx="5950039" cy="270457"/>
+              <wp:effectExtent l="0" t="0" r="0" b="7620"/>
+              <wp:wrapSquare wrapText="bothSides"/>
+              <wp:docPr id="197" name="Rectangle 197"/>
+              <wp:cNvGraphicFramePr/>
+              <a:graphic xmlns:a="http://schemas.openxmlformats.org/drawingml/2006/main">
+                <a:graphicData uri="http://schemas.microsoft.com/office/word/2010/wordprocessingShape">
+                  <wps:wsp>
+                    <wps:cNvSpPr/>
+                    <wps:spPr>
+                      <a:xfrm>
+                        <a:off x="0" y="0"/>
+                        <a:ext cx="5950039" cy="270457"/>
+                      </a:xfrm>
+                      <a:prstGeom prst="rect">
+                        <a:avLst/>
+                      </a:prstGeom>
+                      <a:solidFill>
+                        <a:schemeClr val="accent1"/>
+                      </a:solidFill>
+                      <a:ln>
+                        <a:noFill/>
+                      </a:ln>
+                    </wps:spPr>
+                    <wps:style>
+                      <a:lnRef idx="2">
+                        <a:schemeClr val="accent1">
+                          <a:shade val="50000"/>
+                        </a:schemeClr>
+                      </a:lnRef>
+                      <a:fillRef idx="1">
+                        <a:schemeClr val="accent1"/>
+                      </a:fillRef>
+                      <a:effectRef idx="0">
+                        <a:schemeClr val="accent1"/>
+                      </a:effectRef>
+                      <a:fontRef idx="minor">
+                        <a:schemeClr val="lt1"/>
+                      </a:fontRef>
+                    </wps:style>
+                    <wps:txbx>
+                      <w:txbxContent>
+                        <w:sdt>
+                          <w:sdtPr>
+                            <w:rPr>
+                              <w:caps/>
+                              <w:color w:val="FFFFFF" w:themeColor="background1"/>
+                            </w:rPr>
+                            <w:alias w:val="Title"/>
+                            <w:tag w:val=""/>
+                            <w:id w:val="1189017394"/>
+                            <w:dataBinding w:prefixMappings="xmlns:ns0='http://purl.org/dc/elements/1.1/' xmlns:ns1='http://schemas.openxmlformats.org/package/2006/metadata/core-properties' " w:xpath="/ns1:coreProperties[1]/ns0:title[1]" w:storeItemID="{6C3C8BC8-F283-45AE-878A-BAB7291924A1}"/>
+                            <w:text/>
+                          </w:sdtPr>
+                          <w:sdtContent>
+                            <w:p>
+                              <w:pPr>
+                                <w:pStyle w:val="Header"/>
+                                <w:tabs>
+                                  <w:tab w:val="clear" w:pos="4680"/>
+                                  <w:tab w:val="clear" w:pos="9360"/>
+                                </w:tabs>
+                                <w:jc w:val="center"/>
+                                <w:rPr>
+                                  <w:caps/>
+                                  <w:color w:val="FFFFFF" w:themeColor="background1"/>
+                                </w:rPr>
+                              </w:pPr>
+                              <w:r>
+                                <w:rPr>
+                                  <w:caps/>
+                                  <w:color w:val="FFFFFF" w:themeColor="background1"/>
+                                </w:rPr>
+                                <w:t>LOW OR HIGH PRICE - THE CAPSTONE PROJECT</w:t>
+                              </w:r>
+                            </w:p>
+                          </w:sdtContent>
+                        </w:sdt>
+                      </w:txbxContent>
+                    </wps:txbx>
+                    <wps:bodyPr rot="0" spcFirstLastPara="0" vertOverflow="overflow" horzOverflow="overflow" vert="horz" wrap="square" lIns="91440" tIns="45720" rIns="91440" bIns="45720" numCol="1" spcCol="0" rtlCol="0" fromWordArt="0" anchor="ctr" anchorCtr="0" forceAA="0" compatLnSpc="1">
+                      <a:prstTxWarp prst="textNoShape">
+                        <a:avLst/>
+                      </a:prstTxWarp>
+                      <a:spAutoFit/>
+                    </wps:bodyPr>
+                  </wps:wsp>
+                </a:graphicData>
+              </a:graphic>
+              <wp14:sizeRelH relativeFrom="margin">
+                <wp14:pctWidth>100000</wp14:pctWidth>
+              </wp14:sizeRelH>
+              <wp14:sizeRelV relativeFrom="page">
+                <wp14:pctHeight>2700</wp14:pctHeight>
+              </wp14:sizeRelV>
+            </wp:anchor>
+          </w:drawing>
+        </mc:Choice>
+        <mc:Fallback>
+          <w:pict>
+            <v:rect id="Rectangle 197" o:spid="_x0000_s1026" style="position:absolute;margin-left:0;margin-top:0;width:468.5pt;height:21.3pt;z-index:-251657216;visibility:visible;mso-wrap-style:square;mso-width-percent:1000;mso-height-percent:27;mso-top-percent:45;mso-wrap-distance-left:9.35pt;mso-wrap-distance-top:0;mso-wrap-distance-right:9.35pt;mso-wrap-distance-bottom:0;mso-position-horizontal:center;mso-position-horizontal-relative:margin;mso-position-vertical-relative:page;mso-width-percent:1000;mso-height-percent:27;mso-top-percent:45;mso-width-relative:margin;mso-height-relative:page;v-text-anchor:middle" o:gfxdata="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" o:allowoverlap="f" fillcolor="#5b9bd5 [3204]" stroked="f" strokeweight="1pt">
+              <v:textbox style="mso-fit-shape-to-text:t">
+                <w:txbxContent>
+                  <w:sdt>
+                    <w:sdtPr>
+                      <w:rPr>
+                        <w:caps/>
+                        <w:color w:val="FFFFFF" w:themeColor="background1"/>
+                      </w:rPr>
+                      <w:alias w:val="Title"/>
+                      <w:tag w:val=""/>
+                      <w:id w:val="1189017394"/>
+                      <w:dataBinding w:prefixMappings="xmlns:ns0='http://purl.org/dc/elements/1.1/' xmlns:ns1='http://schemas.openxmlformats.org/package/2006/metadata/core-properties' " w:xpath="/ns1:coreProperties[1]/ns0:title[1]" w:storeItemID="{6C3C8BC8-F283-45AE-878A-BAB7291924A1}"/>
+                      <w:text/>
+                    </w:sdtPr>
+                    <w:sdtContent>
+                      <w:p>
+                        <w:pPr>
+                          <w:pStyle w:val="Header"/>
+                          <w:tabs>
+                            <w:tab w:val="clear" w:pos="4680"/>
+                            <w:tab w:val="clear" w:pos="9360"/>
+                          </w:tabs>
+                          <w:jc w:val="center"/>
+                          <w:rPr>
+                            <w:caps/>
+                            <w:color w:val="FFFFFF" w:themeColor="background1"/>
+                          </w:rPr>
+                        </w:pPr>
+                        <w:r>
+                          <w:rPr>
+                            <w:caps/>
+                            <w:color w:val="FFFFFF" w:themeColor="background1"/>
+                          </w:rPr>
+                          <w:t>LOW OR HIGH PRICE - THE CAPSTONE PROJECT</w:t>
+                        </w:r>
+                      </w:p>
+                    </w:sdtContent>
+                  </w:sdt>
+                </w:txbxContent>
+              </v:textbox>
+              <w10:wrap type="square" anchorx="margin" anchory="page"/>
+            </v:rect>
+          </w:pict>
+        </mc:Fallback>
+      </mc:AlternateContent>
+    </w:r>
+  </w:p>
+</w:hdr>
+</file>
+
 <file path=word/numbering.xml><?xml version="1.0" encoding="utf-8"?>
 <w:numbering xmlns:wpc="http://schemas.microsoft.com/office/word/2010/wordprocessingCanvas" xmlns:mc="http://schemas.openxmlformats.org/markup-compatibility/2006" xmlns:o="urn:schemas-microsoft-com:office:office" xmlns:r="http://schemas.openxmlformats.org/officeDocument/2006/relationships" xmlns:m="http://schemas.openxmlformats.org/officeDocument/2006/math" xmlns:v="urn:schemas-microsoft-com:vml" xmlns:wp14="http://schemas.microsoft.com/office/word/2010/wordprocessingDrawing" xmlns:wp="http://schemas.openxmlformats.org/drawingml/2006/wordprocessingDrawing" xmlns:w10="urn:schemas-microsoft-com:office:word" xmlns:w="http://schemas.openxmlformats.org/wordprocessingml/2006/main" xmlns:w14="http://schemas.microsoft.com/office/word/2010/wordml" xmlns:w15="http://schemas.microsoft.com/office/word/2012/wordml" xmlns:wpg="http://schemas.microsoft.com/office/word/2010/wordprocessingGroup" xmlns:wpi="http://schemas.microsoft.com/office/word/2010/wordprocessingInk" xmlns:wne="http://schemas.microsoft.com/office/word/2006/wordml" xmlns:wps="http://schemas.microsoft.com/office/word/2010/wordprocessingShape" mc:Ignorable="w14 w15 wp14">
-  <w:abstractNum w:abstractNumId="0">
+  <w:abstractNum w:abstractNumId="0" w15:restartNumberingAfterBreak="0">
     <w:nsid w:val="2D33470C"/>
     <w:multiLevelType w:val="hybridMultilevel"/>
     <w:tmpl w:val="7480DB5E"/>
@@ -4036,7 +5602,120 @@
       </w:rPr>
     </w:lvl>
   </w:abstractNum>
-  <w:abstractNum w:abstractNumId="1">
+  <w:abstractNum w:abstractNumId="1" w15:restartNumberingAfterBreak="0">
+    <w:nsid w:val="2E7C04C7"/>
+    <w:multiLevelType w:val="hybridMultilevel"/>
+    <w:tmpl w:val="60CE25D2"/>
+    <w:lvl w:ilvl="0" w:tplc="0409000B">
+      <w:start w:val="1"/>
+      <w:numFmt w:val="bullet"/>
+      <w:lvlText w:val=""/>
+      <w:lvlJc w:val="left"/>
+      <w:pPr>
+        <w:ind w:left="2250" w:hanging="360"/>
+      </w:pPr>
+      <w:rPr>
+        <w:rFonts w:ascii="Wingdings" w:hAnsi="Wingdings" w:hint="default"/>
+      </w:rPr>
+    </w:lvl>
+    <w:lvl w:ilvl="1" w:tplc="04090003">
+      <w:start w:val="1"/>
+      <w:numFmt w:val="bullet"/>
+      <w:lvlText w:val="o"/>
+      <w:lvlJc w:val="left"/>
+      <w:pPr>
+        <w:ind w:left="2970" w:hanging="360"/>
+      </w:pPr>
+      <w:rPr>
+        <w:rFonts w:ascii="Courier New" w:hAnsi="Courier New" w:cs="Courier New" w:hint="default"/>
+      </w:rPr>
+    </w:lvl>
+    <w:lvl w:ilvl="2" w:tplc="04090005" w:tentative="1">
+      <w:start w:val="1"/>
+      <w:numFmt w:val="bullet"/>
+      <w:lvlText w:val=""/>
+      <w:lvlJc w:val="left"/>
+      <w:pPr>
+        <w:ind w:left="3690" w:hanging="360"/>
+      </w:pPr>
+      <w:rPr>
+        <w:rFonts w:ascii="Wingdings" w:hAnsi="Wingdings" w:hint="default"/>
+      </w:rPr>
+    </w:lvl>
+    <w:lvl w:ilvl="3" w:tplc="04090001" w:tentative="1">
+      <w:start w:val="1"/>
+      <w:numFmt w:val="bullet"/>
+      <w:lvlText w:val=""/>
+      <w:lvlJc w:val="left"/>
+      <w:pPr>
+        <w:ind w:left="4410" w:hanging="360"/>
+      </w:pPr>
+      <w:rPr>
+        <w:rFonts w:ascii="Symbol" w:hAnsi="Symbol" w:hint="default"/>
+      </w:rPr>
+    </w:lvl>
+    <w:lvl w:ilvl="4" w:tplc="04090003" w:tentative="1">
+      <w:start w:val="1"/>
+      <w:numFmt w:val="bullet"/>
+      <w:lvlText w:val="o"/>
+      <w:lvlJc w:val="left"/>
+      <w:pPr>
+        <w:ind w:left="5130" w:hanging="360"/>
+      </w:pPr>
+      <w:rPr>
+        <w:rFonts w:ascii="Courier New" w:hAnsi="Courier New" w:cs="Courier New" w:hint="default"/>
+      </w:rPr>
+    </w:lvl>
+    <w:lvl w:ilvl="5" w:tplc="04090005" w:tentative="1">
+      <w:start w:val="1"/>
+      <w:numFmt w:val="bullet"/>
+      <w:lvlText w:val=""/>
+      <w:lvlJc w:val="left"/>
+      <w:pPr>
+        <w:ind w:left="5850" w:hanging="360"/>
+      </w:pPr>
+      <w:rPr>
+        <w:rFonts w:ascii="Wingdings" w:hAnsi="Wingdings" w:hint="default"/>
+      </w:rPr>
+    </w:lvl>
+    <w:lvl w:ilvl="6" w:tplc="04090001" w:tentative="1">
+      <w:start w:val="1"/>
+      <w:numFmt w:val="bullet"/>
+      <w:lvlText w:val=""/>
+      <w:lvlJc w:val="left"/>
+      <w:pPr>
+        <w:ind w:left="6570" w:hanging="360"/>
+      </w:pPr>
+      <w:rPr>
+        <w:rFonts w:ascii="Symbol" w:hAnsi="Symbol" w:hint="default"/>
+      </w:rPr>
+    </w:lvl>
+    <w:lvl w:ilvl="7" w:tplc="04090003" w:tentative="1">
+      <w:start w:val="1"/>
+      <w:numFmt w:val="bullet"/>
+      <w:lvlText w:val="o"/>
+      <w:lvlJc w:val="left"/>
+      <w:pPr>
+        <w:ind w:left="7290" w:hanging="360"/>
+      </w:pPr>
+      <w:rPr>
+        <w:rFonts w:ascii="Courier New" w:hAnsi="Courier New" w:cs="Courier New" w:hint="default"/>
+      </w:rPr>
+    </w:lvl>
+    <w:lvl w:ilvl="8" w:tplc="04090005" w:tentative="1">
+      <w:start w:val="1"/>
+      <w:numFmt w:val="bullet"/>
+      <w:lvlText w:val=""/>
+      <w:lvlJc w:val="left"/>
+      <w:pPr>
+        <w:ind w:left="8010" w:hanging="360"/>
+      </w:pPr>
+      <w:rPr>
+        <w:rFonts w:ascii="Wingdings" w:hAnsi="Wingdings" w:hint="default"/>
+      </w:rPr>
+    </w:lvl>
+  </w:abstractNum>
+  <w:abstractNum w:abstractNumId="2" w15:restartNumberingAfterBreak="0">
     <w:nsid w:val="34EA28DA"/>
     <w:multiLevelType w:val="hybridMultilevel"/>
     <w:tmpl w:val="C37A9622"/>
@@ -4149,7 +5828,7 @@
       </w:rPr>
     </w:lvl>
   </w:abstractNum>
-  <w:abstractNum w:abstractNumId="2">
+  <w:abstractNum w:abstractNumId="3" w15:restartNumberingAfterBreak="0">
     <w:nsid w:val="41117100"/>
     <w:multiLevelType w:val="hybridMultilevel"/>
     <w:tmpl w:val="C92A0F00"/>
@@ -4261,7 +5940,7 @@
       </w:rPr>
     </w:lvl>
   </w:abstractNum>
-  <w:abstractNum w:abstractNumId="3">
+  <w:abstractNum w:abstractNumId="4" w15:restartNumberingAfterBreak="0">
     <w:nsid w:val="420E55F2"/>
     <w:multiLevelType w:val="hybridMultilevel"/>
     <w:tmpl w:val="60B68954"/>
@@ -4373,7 +6052,7 @@
       </w:rPr>
     </w:lvl>
   </w:abstractNum>
-  <w:abstractNum w:abstractNumId="4">
+  <w:abstractNum w:abstractNumId="5" w15:restartNumberingAfterBreak="0">
     <w:nsid w:val="43927B47"/>
     <w:multiLevelType w:val="multilevel"/>
     <w:tmpl w:val="5134BEE0"/>
@@ -4486,7 +6165,120 @@
       </w:rPr>
     </w:lvl>
   </w:abstractNum>
-  <w:abstractNum w:abstractNumId="5">
+  <w:abstractNum w:abstractNumId="6" w15:restartNumberingAfterBreak="0">
+    <w:nsid w:val="514454AF"/>
+    <w:multiLevelType w:val="hybridMultilevel"/>
+    <w:tmpl w:val="0C5CAB56"/>
+    <w:lvl w:ilvl="0" w:tplc="0409000B">
+      <w:start w:val="1"/>
+      <w:numFmt w:val="bullet"/>
+      <w:lvlText w:val=""/>
+      <w:lvlJc w:val="left"/>
+      <w:pPr>
+        <w:ind w:left="2250" w:hanging="360"/>
+      </w:pPr>
+      <w:rPr>
+        <w:rFonts w:ascii="Wingdings" w:hAnsi="Wingdings" w:hint="default"/>
+      </w:rPr>
+    </w:lvl>
+    <w:lvl w:ilvl="1" w:tplc="04090003">
+      <w:start w:val="1"/>
+      <w:numFmt w:val="bullet"/>
+      <w:lvlText w:val="o"/>
+      <w:lvlJc w:val="left"/>
+      <w:pPr>
+        <w:ind w:left="2970" w:hanging="360"/>
+      </w:pPr>
+      <w:rPr>
+        <w:rFonts w:ascii="Courier New" w:hAnsi="Courier New" w:cs="Courier New" w:hint="default"/>
+      </w:rPr>
+    </w:lvl>
+    <w:lvl w:ilvl="2" w:tplc="04090005" w:tentative="1">
+      <w:start w:val="1"/>
+      <w:numFmt w:val="bullet"/>
+      <w:lvlText w:val=""/>
+      <w:lvlJc w:val="left"/>
+      <w:pPr>
+        <w:ind w:left="3690" w:hanging="360"/>
+      </w:pPr>
+      <w:rPr>
+        <w:rFonts w:ascii="Wingdings" w:hAnsi="Wingdings" w:hint="default"/>
+      </w:rPr>
+    </w:lvl>
+    <w:lvl w:ilvl="3" w:tplc="04090001" w:tentative="1">
+      <w:start w:val="1"/>
+      <w:numFmt w:val="bullet"/>
+      <w:lvlText w:val=""/>
+      <w:lvlJc w:val="left"/>
+      <w:pPr>
+        <w:ind w:left="4410" w:hanging="360"/>
+      </w:pPr>
+      <w:rPr>
+        <w:rFonts w:ascii="Symbol" w:hAnsi="Symbol" w:hint="default"/>
+      </w:rPr>
+    </w:lvl>
+    <w:lvl w:ilvl="4" w:tplc="04090003" w:tentative="1">
+      <w:start w:val="1"/>
+      <w:numFmt w:val="bullet"/>
+      <w:lvlText w:val="o"/>
+      <w:lvlJc w:val="left"/>
+      <w:pPr>
+        <w:ind w:left="5130" w:hanging="360"/>
+      </w:pPr>
+      <w:rPr>
+        <w:rFonts w:ascii="Courier New" w:hAnsi="Courier New" w:cs="Courier New" w:hint="default"/>
+      </w:rPr>
+    </w:lvl>
+    <w:lvl w:ilvl="5" w:tplc="04090005" w:tentative="1">
+      <w:start w:val="1"/>
+      <w:numFmt w:val="bullet"/>
+      <w:lvlText w:val=""/>
+      <w:lvlJc w:val="left"/>
+      <w:pPr>
+        <w:ind w:left="5850" w:hanging="360"/>
+      </w:pPr>
+      <w:rPr>
+        <w:rFonts w:ascii="Wingdings" w:hAnsi="Wingdings" w:hint="default"/>
+      </w:rPr>
+    </w:lvl>
+    <w:lvl w:ilvl="6" w:tplc="04090001" w:tentative="1">
+      <w:start w:val="1"/>
+      <w:numFmt w:val="bullet"/>
+      <w:lvlText w:val=""/>
+      <w:lvlJc w:val="left"/>
+      <w:pPr>
+        <w:ind w:left="6570" w:hanging="360"/>
+      </w:pPr>
+      <w:rPr>
+        <w:rFonts w:ascii="Symbol" w:hAnsi="Symbol" w:hint="default"/>
+      </w:rPr>
+    </w:lvl>
+    <w:lvl w:ilvl="7" w:tplc="04090003" w:tentative="1">
+      <w:start w:val="1"/>
+      <w:numFmt w:val="bullet"/>
+      <w:lvlText w:val="o"/>
+      <w:lvlJc w:val="left"/>
+      <w:pPr>
+        <w:ind w:left="7290" w:hanging="360"/>
+      </w:pPr>
+      <w:rPr>
+        <w:rFonts w:ascii="Courier New" w:hAnsi="Courier New" w:cs="Courier New" w:hint="default"/>
+      </w:rPr>
+    </w:lvl>
+    <w:lvl w:ilvl="8" w:tplc="04090005" w:tentative="1">
+      <w:start w:val="1"/>
+      <w:numFmt w:val="bullet"/>
+      <w:lvlText w:val=""/>
+      <w:lvlJc w:val="left"/>
+      <w:pPr>
+        <w:ind w:left="8010" w:hanging="360"/>
+      </w:pPr>
+      <w:rPr>
+        <w:rFonts w:ascii="Wingdings" w:hAnsi="Wingdings" w:hint="default"/>
+      </w:rPr>
+    </w:lvl>
+  </w:abstractNum>
+  <w:abstractNum w:abstractNumId="7" w15:restartNumberingAfterBreak="0">
     <w:nsid w:val="724471F6"/>
     <w:multiLevelType w:val="hybridMultilevel"/>
     <w:tmpl w:val="50FEB77C"/>
@@ -4599,22 +6391,28 @@
     </w:lvl>
   </w:abstractNum>
   <w:num w:numId="1">
-    <w:abstractNumId w:val="4"/>
+    <w:abstractNumId w:val="5"/>
   </w:num>
   <w:num w:numId="2">
-    <w:abstractNumId w:val="5"/>
+    <w:abstractNumId w:val="7"/>
   </w:num>
   <w:num w:numId="3">
-    <w:abstractNumId w:val="3"/>
+    <w:abstractNumId w:val="4"/>
   </w:num>
   <w:num w:numId="4">
     <w:abstractNumId w:val="0"/>
   </w:num>
   <w:num w:numId="5">
+    <w:abstractNumId w:val="2"/>
+  </w:num>
+  <w:num w:numId="6">
+    <w:abstractNumId w:val="3"/>
+  </w:num>
+  <w:num w:numId="7">
     <w:abstractNumId w:val="1"/>
   </w:num>
-  <w:num w:numId="6">
-    <w:abstractNumId w:val="2"/>
+  <w:num w:numId="8">
+    <w:abstractNumId w:val="6"/>
   </w:num>
 </w:numbering>
 </file>
@@ -5163,7 +6961,6 @@
       <w:spacing w:after="0" w:line="240" w:lineRule="auto"/>
     </w:pPr>
     <w:tblPr>
-      <w:tblInd w:w="0" w:type="dxa"/>
       <w:tblBorders>
         <w:top w:val="single" w:sz="4" w:space="0" w:color="auto"/>
         <w:left w:val="single" w:sz="4" w:space="0" w:color="auto"/>
@@ -5172,12 +6969,6 @@
         <w:insideH w:val="single" w:sz="4" w:space="0" w:color="auto"/>
         <w:insideV w:val="single" w:sz="4" w:space="0" w:color="auto"/>
       </w:tblBorders>
-      <w:tblCellMar>
-        <w:top w:w="0" w:type="dxa"/>
-        <w:left w:w="108" w:type="dxa"/>
-        <w:bottom w:w="0" w:type="dxa"/>
-        <w:right w:w="108" w:type="dxa"/>
-      </w:tblCellMar>
     </w:tblPr>
   </w:style>
   <w:style w:type="character" w:customStyle="1" w:styleId="fontstyle01">
@@ -5333,7 +7124,655 @@
     <w:unhideWhenUsed/>
     <w:rsid w:val="00B759A3"/>
   </w:style>
+  <w:style w:type="paragraph" w:styleId="TOCHeading">
+    <w:name w:val="TOC Heading"/>
+    <w:basedOn w:val="Heading1"/>
+    <w:next w:val="Normal"/>
+    <w:uiPriority w:val="39"/>
+    <w:unhideWhenUsed/>
+    <w:qFormat/>
+    <w:rsid w:val="002874DE"/>
+    <w:pPr>
+      <w:spacing w:line="259" w:lineRule="auto"/>
+      <w:outlineLvl w:val="9"/>
+    </w:pPr>
+    <w:rPr>
+      <w:rFonts w:asciiTheme="majorHAnsi" w:hAnsiTheme="majorHAnsi"/>
+      <w:b w:val="0"/>
+      <w:sz w:val="32"/>
+      <w:lang w:eastAsia="en-US"/>
+    </w:rPr>
+  </w:style>
+  <w:style w:type="paragraph" w:styleId="TOC2">
+    <w:name w:val="toc 2"/>
+    <w:basedOn w:val="Normal"/>
+    <w:next w:val="Normal"/>
+    <w:autoRedefine/>
+    <w:uiPriority w:val="39"/>
+    <w:unhideWhenUsed/>
+    <w:rsid w:val="002874DE"/>
+    <w:pPr>
+      <w:spacing w:after="100"/>
+      <w:ind w:left="220"/>
+    </w:pPr>
+    <w:rPr>
+      <w:rFonts w:eastAsiaTheme="minorEastAsia" w:cs="Times New Roman"/>
+    </w:rPr>
+  </w:style>
+  <w:style w:type="paragraph" w:styleId="TOC1">
+    <w:name w:val="toc 1"/>
+    <w:basedOn w:val="Normal"/>
+    <w:next w:val="Normal"/>
+    <w:autoRedefine/>
+    <w:uiPriority w:val="39"/>
+    <w:unhideWhenUsed/>
+    <w:rsid w:val="002874DE"/>
+    <w:pPr>
+      <w:spacing w:after="100"/>
+    </w:pPr>
+    <w:rPr>
+      <w:rFonts w:eastAsiaTheme="minorEastAsia" w:cs="Times New Roman"/>
+    </w:rPr>
+  </w:style>
+  <w:style w:type="paragraph" w:styleId="TOC3">
+    <w:name w:val="toc 3"/>
+    <w:basedOn w:val="Normal"/>
+    <w:next w:val="Normal"/>
+    <w:autoRedefine/>
+    <w:uiPriority w:val="39"/>
+    <w:unhideWhenUsed/>
+    <w:rsid w:val="002874DE"/>
+    <w:pPr>
+      <w:spacing w:after="100"/>
+      <w:ind w:left="440"/>
+    </w:pPr>
+    <w:rPr>
+      <w:rFonts w:eastAsiaTheme="minorEastAsia" w:cs="Times New Roman"/>
+    </w:rPr>
+  </w:style>
+  <w:style w:type="character" w:styleId="Hyperlink">
+    <w:name w:val="Hyperlink"/>
+    <w:basedOn w:val="DefaultParagraphFont"/>
+    <w:uiPriority w:val="99"/>
+    <w:unhideWhenUsed/>
+    <w:rsid w:val="002874DE"/>
+    <w:rPr>
+      <w:color w:val="0563C1" w:themeColor="hyperlink"/>
+      <w:u w:val="single"/>
+    </w:rPr>
+  </w:style>
 </w:styles>
+</file>
+
+<file path=word/glossary/document.xml><?xml version="1.0" encoding="utf-8"?>
+<w:glossaryDocument xmlns:wpc="http://schemas.microsoft.com/office/word/2010/wordprocessingCanvas" xmlns:mc="http://schemas.openxmlformats.org/markup-compatibility/2006" xmlns:o="urn:schemas-microsoft-com:office:office" xmlns:r="http://schemas.openxmlformats.org/officeDocument/2006/relationships" xmlns:m="http://schemas.openxmlformats.org/officeDocument/2006/math" xmlns:v="urn:schemas-microsoft-com:vml" xmlns:wp14="http://schemas.microsoft.com/office/word/2010/wordprocessingDrawing" xmlns:wp="http://schemas.openxmlformats.org/drawingml/2006/wordprocessingDrawing" xmlns:w10="urn:schemas-microsoft-com:office:word" xmlns:w="http://schemas.openxmlformats.org/wordprocessingml/2006/main" xmlns:w14="http://schemas.microsoft.com/office/word/2010/wordml" xmlns:w15="http://schemas.microsoft.com/office/word/2012/wordml" xmlns:wpg="http://schemas.microsoft.com/office/word/2010/wordprocessingGroup" xmlns:wpi="http://schemas.microsoft.com/office/word/2010/wordprocessingInk" xmlns:wne="http://schemas.microsoft.com/office/word/2006/wordml" xmlns:wps="http://schemas.microsoft.com/office/word/2010/wordprocessingShape" mc:Ignorable="w14 w15 wp14"/>
+</file>
+
+<file path=word/glossary/fontTable.xml><?xml version="1.0" encoding="utf-8"?>
+<w:fonts xmlns:mc="http://schemas.openxmlformats.org/markup-compatibility/2006" xmlns:r="http://schemas.openxmlformats.org/officeDocument/2006/relationships" xmlns:w="http://schemas.openxmlformats.org/wordprocessingml/2006/main" xmlns:w14="http://schemas.microsoft.com/office/word/2010/wordml" xmlns:w15="http://schemas.microsoft.com/office/word/2012/wordml" mc:Ignorable="w14 w15">
+  <w:font w:name="Calibri">
+    <w:panose1 w:val="020F0502020204030204"/>
+    <w:charset w:val="00"/>
+    <w:family w:val="swiss"/>
+    <w:pitch w:val="variable"/>
+    <w:sig w:usb0="E0002AFF" w:usb1="C000247B" w:usb2="00000009" w:usb3="00000000" w:csb0="000001FF" w:csb1="00000000"/>
+  </w:font>
+  <w:font w:name="Courier New">
+    <w:panose1 w:val="02070309020205020404"/>
+    <w:charset w:val="00"/>
+    <w:family w:val="modern"/>
+    <w:pitch w:val="fixed"/>
+    <w:sig w:usb0="E0002EFF" w:usb1="C0007843" w:usb2="00000009" w:usb3="00000000" w:csb0="000001FF" w:csb1="00000000"/>
+  </w:font>
+  <w:font w:name="Times New Roman">
+    <w:panose1 w:val="02020603050405020304"/>
+    <w:charset w:val="00"/>
+    <w:family w:val="roman"/>
+    <w:pitch w:val="variable"/>
+    <w:sig w:usb0="E0002EFF" w:usb1="C000785B" w:usb2="00000009" w:usb3="00000000" w:csb0="000001FF" w:csb1="00000000"/>
+  </w:font>
+  <w:font w:name="Wingdings">
+    <w:panose1 w:val="05000000000000000000"/>
+    <w:charset w:val="02"/>
+    <w:family w:val="auto"/>
+    <w:pitch w:val="variable"/>
+    <w:sig w:usb0="00000000" w:usb1="10000000" w:usb2="00000000" w:usb3="00000000" w:csb0="80000000" w:csb1="00000000"/>
+  </w:font>
+  <w:font w:name="Symbol">
+    <w:panose1 w:val="05050102010706020507"/>
+    <w:charset w:val="02"/>
+    <w:family w:val="roman"/>
+    <w:pitch w:val="variable"/>
+    <w:sig w:usb0="00000000" w:usb1="10000000" w:usb2="00000000" w:usb3="00000000" w:csb0="80000000" w:csb1="00000000"/>
+  </w:font>
+  <w:font w:name="MS Mincho">
+    <w:altName w:val="MS Gothic"/>
+    <w:panose1 w:val="02020609040205080304"/>
+    <w:charset w:val="80"/>
+    <w:family w:val="roman"/>
+    <w:notTrueType/>
+    <w:pitch w:val="fixed"/>
+    <w:sig w:usb0="00000000" w:usb1="08070000" w:usb2="00000010" w:usb3="00000000" w:csb0="00020000" w:csb1="00000000"/>
+  </w:font>
+  <w:font w:name="Cambria">
+    <w:panose1 w:val="02040503050406030204"/>
+    <w:charset w:val="00"/>
+    <w:family w:val="roman"/>
+    <w:pitch w:val="variable"/>
+    <w:sig w:usb0="E00002FF" w:usb1="400004FF" w:usb2="00000000" w:usb3="00000000" w:csb0="0000019F" w:csb1="00000000"/>
+  </w:font>
+  <w:font w:name="MS Gothic">
+    <w:altName w:val="ＭＳ ゴシック"/>
+    <w:panose1 w:val="020B0609070205080204"/>
+    <w:charset w:val="80"/>
+    <w:family w:val="modern"/>
+    <w:pitch w:val="fixed"/>
+    <w:sig w:usb0="E00002FF" w:usb1="6AC7FDFB" w:usb2="08000012" w:usb3="00000000" w:csb0="0002009F" w:csb1="00000000"/>
+  </w:font>
+  <w:font w:name="Calibri Light">
+    <w:panose1 w:val="020F0302020204030204"/>
+    <w:charset w:val="00"/>
+    <w:family w:val="swiss"/>
+    <w:pitch w:val="variable"/>
+    <w:sig w:usb0="E0002AFF" w:usb1="C000247B" w:usb2="00000009" w:usb3="00000000" w:csb0="000001FF" w:csb1="00000000"/>
+  </w:font>
+  <w:font w:name="Arial Bold">
+    <w:panose1 w:val="00000000000000000000"/>
+    <w:charset w:val="00"/>
+    <w:family w:val="roman"/>
+    <w:notTrueType/>
+    <w:pitch w:val="default"/>
+  </w:font>
+  <w:font w:name="Cambria Bold">
+    <w:panose1 w:val="00000000000000000000"/>
+    <w:charset w:val="00"/>
+    <w:family w:val="roman"/>
+    <w:notTrueType/>
+    <w:pitch w:val="default"/>
+  </w:font>
+</w:fonts>
+</file>
+
+<file path=word/glossary/settings.xml><?xml version="1.0" encoding="utf-8"?>
+<w:settings xmlns:mc="http://schemas.openxmlformats.org/markup-compatibility/2006" xmlns:o="urn:schemas-microsoft-com:office:office" xmlns:r="http://schemas.openxmlformats.org/officeDocument/2006/relationships" xmlns:m="http://schemas.openxmlformats.org/officeDocument/2006/math" xmlns:v="urn:schemas-microsoft-com:vml" xmlns:w10="urn:schemas-microsoft-com:office:word" xmlns:w="http://schemas.openxmlformats.org/wordprocessingml/2006/main" xmlns:w14="http://schemas.microsoft.com/office/word/2010/wordml" xmlns:w15="http://schemas.microsoft.com/office/word/2012/wordml" xmlns:sl="http://schemas.openxmlformats.org/schemaLibrary/2006/main" mc:Ignorable="w14 w15">
+  <w:view w:val="normal"/>
+  <w:defaultTabStop w:val="720"/>
+  <w:characterSpacingControl w:val="doNotCompress"/>
+  <w:compat>
+    <w:useFELayout/>
+    <w:compatSetting w:name="compatibilityMode" w:uri="http://schemas.microsoft.com/office/word" w:val="15"/>
+    <w:compatSetting w:name="overrideTableStyleFontSizeAndJustification" w:uri="http://schemas.microsoft.com/office/word" w:val="1"/>
+    <w:compatSetting w:name="enableOpenTypeFeatures" w:uri="http://schemas.microsoft.com/office/word" w:val="1"/>
+    <w:compatSetting w:name="doNotFlipMirrorIndents" w:uri="http://schemas.microsoft.com/office/word" w:val="1"/>
+    <w:compatSetting w:name="differentiateMultirowTableHeaders" w:uri="http://schemas.microsoft.com/office/word" w:val="1"/>
+  </w:compat>
+  <w:rsids>
+    <w:rsidRoot w:val="0089089A"/>
+    <w:rsid w:val="007E642B"/>
+    <w:rsid w:val="0089089A"/>
+  </w:rsids>
+  <m:mathPr>
+    <m:mathFont m:val="Cambria Math"/>
+    <m:brkBin m:val="before"/>
+    <m:brkBinSub m:val="--"/>
+    <m:smallFrac m:val="0"/>
+    <m:dispDef/>
+    <m:lMargin m:val="0"/>
+    <m:rMargin m:val="0"/>
+    <m:defJc m:val="centerGroup"/>
+    <m:wrapIndent m:val="1440"/>
+    <m:intLim m:val="subSup"/>
+    <m:naryLim m:val="undOvr"/>
+  </m:mathPr>
+  <w:themeFontLang w:val="en-US"/>
+  <w:clrSchemeMapping w:bg1="light1" w:t1="dark1" w:bg2="light2" w:t2="dark2" w:accent1="accent1" w:accent2="accent2" w:accent3="accent3" w:accent4="accent4" w:accent5="accent5" w:accent6="accent6" w:hyperlink="hyperlink" w:followedHyperlink="followedHyperlink"/>
+  <w:decimalSymbol w:val="."/>
+  <w:listSeparator w:val=","/>
+  <w15:chartTrackingRefBased/>
+</w:settings>
+</file>
+
+<file path=word/glossary/styles.xml><?xml version="1.0" encoding="utf-8"?>
+<w:styles xmlns:mc="http://schemas.openxmlformats.org/markup-compatibility/2006" xmlns:r="http://schemas.openxmlformats.org/officeDocument/2006/relationships" xmlns:w="http://schemas.openxmlformats.org/wordprocessingml/2006/main" xmlns:w14="http://schemas.microsoft.com/office/word/2010/wordml" xmlns:w15="http://schemas.microsoft.com/office/word/2012/wordml" mc:Ignorable="w14 w15">
+  <w:docDefaults>
+    <w:rPrDefault>
+      <w:rPr>
+        <w:rFonts w:asciiTheme="minorHAnsi" w:eastAsiaTheme="minorEastAsia" w:hAnsiTheme="minorHAnsi" w:cstheme="minorBidi"/>
+        <w:sz w:val="22"/>
+        <w:szCs w:val="22"/>
+        <w:lang w:val="en-US" w:eastAsia="en-US" w:bidi="ar-SA"/>
+      </w:rPr>
+    </w:rPrDefault>
+    <w:pPrDefault>
+      <w:pPr>
+        <w:spacing w:after="160" w:line="259" w:lineRule="auto"/>
+      </w:pPr>
+    </w:pPrDefault>
+  </w:docDefaults>
+  <w:latentStyles w:defLockedState="0" w:defUIPriority="99" w:defSemiHidden="0" w:defUnhideWhenUsed="0" w:defQFormat="0" w:count="371">
+    <w:lsdException w:name="Normal" w:uiPriority="0" w:qFormat="1"/>
+    <w:lsdException w:name="heading 1" w:uiPriority="9" w:qFormat="1"/>
+    <w:lsdException w:name="heading 2" w:semiHidden="1" w:uiPriority="9" w:unhideWhenUsed="1" w:qFormat="1"/>
+    <w:lsdException w:name="heading 3" w:semiHidden="1" w:uiPriority="9" w:unhideWhenUsed="1" w:qFormat="1"/>
+    <w:lsdException w:name="heading 4" w:semiHidden="1" w:uiPriority="9" w:unhideWhenUsed="1" w:qFormat="1"/>
+    <w:lsdException w:name="heading 5" w:semiHidden="1" w:uiPriority="9" w:unhideWhenUsed="1" w:qFormat="1"/>
+    <w:lsdException w:name="heading 6" w:semiHidden="1" w:uiPriority="9" w:unhideWhenUsed="1" w:qFormat="1"/>
+    <w:lsdException w:name="heading 7" w:semiHidden="1" w:uiPriority="9" w:unhideWhenUsed="1" w:qFormat="1"/>
+    <w:lsdException w:name="heading 8" w:semiHidden="1" w:uiPriority="9" w:unhideWhenUsed="1" w:qFormat="1"/>
+    <w:lsdException w:name="heading 9" w:semiHidden="1" w:uiPriority="9" w:unhideWhenUsed="1" w:qFormat="1"/>
+    <w:lsdException w:name="index 1" w:semiHidden="1" w:unhideWhenUsed="1"/>
+    <w:lsdException w:name="index 2" w:semiHidden="1" w:unhideWhenUsed="1"/>
+    <w:lsdException w:name="index 3" w:semiHidden="1" w:unhideWhenUsed="1"/>
+    <w:lsdException w:name="index 4" w:semiHidden="1" w:unhideWhenUsed="1"/>
+    <w:lsdException w:name="index 5" w:semiHidden="1" w:unhideWhenUsed="1"/>
+    <w:lsdException w:name="index 6" w:semiHidden="1" w:unhideWhenUsed="1"/>
+    <w:lsdException w:name="index 7" w:semiHidden="1" w:unhideWhenUsed="1"/>
+    <w:lsdException w:name="index 8" w:semiHidden="1" w:unhideWhenUsed="1"/>
+    <w:lsdException w:name="index 9" w:semiHidden="1" w:unhideWhenUsed="1"/>
+    <w:lsdException w:name="toc 1" w:semiHidden="1" w:uiPriority="39" w:unhideWhenUsed="1"/>
+    <w:lsdException w:name="toc 2" w:semiHidden="1" w:uiPriority="39" w:unhideWhenUsed="1"/>
+    <w:lsdException w:name="toc 3" w:semiHidden="1" w:uiPriority="39" w:unhideWhenUsed="1"/>
+    <w:lsdException w:name="toc 4" w:semiHidden="1" w:uiPriority="39" w:unhideWhenUsed="1"/>
+    <w:lsdException w:name="toc 5" w:semiHidden="1" w:uiPriority="39" w:unhideWhenUsed="1"/>
+    <w:lsdException w:name="toc 6" w:semiHidden="1" w:uiPriority="39" w:unhideWhenUsed="1"/>
+    <w:lsdException w:name="toc 7" w:semiHidden="1" w:uiPriority="39" w:unhideWhenUsed="1"/>
+    <w:lsdException w:name="toc 8" w:semiHidden="1" w:uiPriority="39" w:unhideWhenUsed="1"/>
+    <w:lsdException w:name="toc 9" w:semiHidden="1" w:uiPriority="39" w:unhideWhenUsed="1"/>
+    <w:lsdException w:name="Normal Indent" w:semiHidden="1" w:unhideWhenUsed="1"/>
+    <w:lsdException w:name="footnote text" w:semiHidden="1" w:unhideWhenUsed="1"/>
+    <w:lsdException w:name="annotation text" w:semiHidden="1" w:unhideWhenUsed="1"/>
+    <w:lsdException w:name="header" w:semiHidden="1" w:unhideWhenUsed="1"/>
+    <w:lsdException w:name="footer" w:semiHidden="1" w:unhideWhenUsed="1"/>
+    <w:lsdException w:name="index heading" w:semiHidden="1" w:unhideWhenUsed="1"/>
+    <w:lsdException w:name="caption" w:semiHidden="1" w:uiPriority="35" w:unhideWhenUsed="1" w:qFormat="1"/>
+    <w:lsdException w:name="table of figures" w:semiHidden="1" w:unhideWhenUsed="1"/>
+    <w:lsdException w:name="envelope address" w:semiHidden="1" w:unhideWhenUsed="1"/>
+    <w:lsdException w:name="envelope return" w:semiHidden="1" w:unhideWhenUsed="1"/>
+    <w:lsdException w:name="footnote reference" w:semiHidden="1" w:unhideWhenUsed="1"/>
+    <w:lsdException w:name="annotation reference" w:semiHidden="1" w:unhideWhenUsed="1"/>
+    <w:lsdException w:name="line number" w:semiHidden="1" w:unhideWhenUsed="1"/>
+    <w:lsdException w:name="page number" w:semiHidden="1" w:unhideWhenUsed="1"/>
+    <w:lsdException w:name="endnote reference" w:semiHidden="1" w:unhideWhenUsed="1"/>
+    <w:lsdException w:name="endnote text" w:semiHidden="1" w:unhideWhenUsed="1"/>
+    <w:lsdException w:name="table of authorities" w:semiHidden="1" w:unhideWhenUsed="1"/>
+    <w:lsdException w:name="macro" w:semiHidden="1" w:unhideWhenUsed="1"/>
+    <w:lsdException w:name="toa heading" w:semiHidden="1" w:unhideWhenUsed="1"/>
+    <w:lsdException w:name="List" w:semiHidden="1" w:unhideWhenUsed="1"/>
+    <w:lsdException w:name="List Bullet" w:semiHidden="1" w:unhideWhenUsed="1"/>
+    <w:lsdException w:name="List Number" w:semiHidden="1" w:unhideWhenUsed="1"/>
+    <w:lsdException w:name="List 2" w:semiHidden="1" w:unhideWhenUsed="1"/>
+    <w:lsdException w:name="List 3" w:semiHidden="1" w:unhideWhenUsed="1"/>
+    <w:lsdException w:name="List 4" w:semiHidden="1" w:unhideWhenUsed="1"/>
+    <w:lsdException w:name="List 5" w:semiHidden="1" w:unhideWhenUsed="1"/>
+    <w:lsdException w:name="List Bullet 2" w:semiHidden="1" w:unhideWhenUsed="1"/>
+    <w:lsdException w:name="List Bullet 3" w:semiHidden="1" w:unhideWhenUsed="1"/>
+    <w:lsdException w:name="List Bullet 4" w:semiHidden="1" w:unhideWhenUsed="1"/>
+    <w:lsdException w:name="List Bullet 5" w:semiHidden="1" w:unhideWhenUsed="1"/>
+    <w:lsdException w:name="List Number 2" w:semiHidden="1" w:unhideWhenUsed="1"/>
+    <w:lsdException w:name="List Number 3" w:semiHidden="1" w:unhideWhenUsed="1"/>
+    <w:lsdException w:name="List Number 4" w:semiHidden="1" w:unhideWhenUsed="1"/>
+    <w:lsdException w:name="List Number 5" w:semiHidden="1" w:unhideWhenUsed="1"/>
+    <w:lsdException w:name="Title" w:uiPriority="10" w:qFormat="1"/>
+    <w:lsdException w:name="Closing" w:semiHidden="1" w:unhideWhenUsed="1"/>
+    <w:lsdException w:name="Signature" w:semiHidden="1" w:unhideWhenUsed="1"/>
+    <w:lsdException w:name="Default Paragraph Font" w:semiHidden="1" w:uiPriority="1" w:unhideWhenUsed="1"/>
+    <w:lsdException w:name="Body Text" w:semiHidden="1" w:unhideWhenUsed="1"/>
+    <w:lsdException w:name="Body Text Indent" w:semiHidden="1" w:unhideWhenUsed="1"/>
+    <w:lsdException w:name="List Continue" w:semiHidden="1" w:unhideWhenUsed="1"/>
+    <w:lsdException w:name="List Continue 2" w:semiHidden="1" w:unhideWhenUsed="1"/>
+    <w:lsdException w:name="List Continue 3" w:semiHidden="1" w:unhideWhenUsed="1"/>
+    <w:lsdException w:name="List Continue 4" w:semiHidden="1" w:unhideWhenUsed="1"/>
+    <w:lsdException w:name="List Continue 5" w:semiHidden="1" w:unhideWhenUsed="1"/>
+    <w:lsdException w:name="Message Header" w:semiHidden="1" w:unhideWhenUsed="1"/>
+    <w:lsdException w:name="Subtitle" w:uiPriority="11" w:qFormat="1"/>
+    <w:lsdException w:name="Salutation" w:semiHidden="1" w:unhideWhenUsed="1"/>
+    <w:lsdException w:name="Date" w:semiHidden="1" w:unhideWhenUsed="1"/>
+    <w:lsdException w:name="Body Text First Indent" w:semiHidden="1" w:unhideWhenUsed="1"/>
+    <w:lsdException w:name="Body Text First Indent 2" w:semiHidden="1" w:unhideWhenUsed="1"/>
+    <w:lsdException w:name="Note Heading" w:semiHidden="1" w:unhideWhenUsed="1"/>
+    <w:lsdException w:name="Body Text 2" w:semiHidden="1" w:unhideWhenUsed="1"/>
+    <w:lsdException w:name="Body Text 3" w:semiHidden="1" w:unhideWhenUsed="1"/>
+    <w:lsdException w:name="Body Text Indent 2" w:semiHidden="1" w:unhideWhenUsed="1"/>
+    <w:lsdException w:name="Body Text Indent 3" w:semiHidden="1" w:unhideWhenUsed="1"/>
+    <w:lsdException w:name="Block Text" w:semiHidden="1" w:unhideWhenUsed="1"/>
+    <w:lsdException w:name="Hyperlink" w:semiHidden="1" w:unhideWhenUsed="1"/>
+    <w:lsdException w:name="FollowedHyperlink" w:semiHidden="1" w:unhideWhenUsed="1"/>
+    <w:lsdException w:name="Strong" w:uiPriority="22" w:qFormat="1"/>
+    <w:lsdException w:name="Emphasis" w:uiPriority="20" w:qFormat="1"/>
+    <w:lsdException w:name="Document Map" w:semiHidden="1" w:unhideWhenUsed="1"/>
+    <w:lsdException w:name="Plain Text" w:semiHidden="1" w:unhideWhenUsed="1"/>
+    <w:lsdException w:name="E-mail Signature" w:semiHidden="1" w:unhideWhenUsed="1"/>
+    <w:lsdException w:name="HTML Top of Form" w:semiHidden="1" w:unhideWhenUsed="1"/>
+    <w:lsdException w:name="HTML Bottom of Form" w:semiHidden="1" w:unhideWhenUsed="1"/>
+    <w:lsdException w:name="Normal (Web)" w:semiHidden="1" w:unhideWhenUsed="1"/>
+    <w:lsdException w:name="HTML Acronym" w:semiHidden="1" w:unhideWhenUsed="1"/>
+    <w:lsdException w:name="HTML Address" w:semiHidden="1" w:unhideWhenUsed="1"/>
+    <w:lsdException w:name="HTML Cite" w:semiHidden="1" w:unhideWhenUsed="1"/>
+    <w:lsdException w:name="HTML Code" w:semiHidden="1" w:unhideWhenUsed="1"/>
+    <w:lsdException w:name="HTML Definition" w:semiHidden="1" w:unhideWhenUsed="1"/>
+    <w:lsdException w:name="HTML Keyboard" w:semiHidden="1" w:unhideWhenUsed="1"/>
+    <w:lsdException w:name="HTML Preformatted" w:semiHidden="1" w:unhideWhenUsed="1"/>
+    <w:lsdException w:name="HTML Sample" w:semiHidden="1" w:unhideWhenUsed="1"/>
+    <w:lsdException w:name="HTML Typewriter" w:semiHidden="1" w:unhideWhenUsed="1"/>
+    <w:lsdException w:name="HTML Variable" w:semiHidden="1" w:unhideWhenUsed="1"/>
+    <w:lsdException w:name="Normal Table" w:semiHidden="1" w:unhideWhenUsed="1"/>
+    <w:lsdException w:name="annotation subject" w:semiHidden="1" w:unhideWhenUsed="1"/>
+    <w:lsdException w:name="No List" w:semiHidden="1" w:unhideWhenUsed="1"/>
+    <w:lsdException w:name="Outline List 1" w:semiHidden="1" w:unhideWhenUsed="1"/>
+    <w:lsdException w:name="Outline List 2" w:semiHidden="1" w:unhideWhenUsed="1"/>
+    <w:lsdException w:name="Outline List 3" w:semiHidden="1" w:unhideWhenUsed="1"/>
+    <w:lsdException w:name="Table Simple 1" w:semiHidden="1" w:unhideWhenUsed="1"/>
+    <w:lsdException w:name="Table Simple 2" w:semiHidden="1" w:unhideWhenUsed="1"/>
+    <w:lsdException w:name="Table Simple 3" w:semiHidden="1" w:unhideWhenUsed="1"/>
+    <w:lsdException w:name="Table Classic 1" w:semiHidden="1" w:unhideWhenUsed="1"/>
+    <w:lsdException w:name="Table Classic 2" w:semiHidden="1" w:unhideWhenUsed="1"/>
+    <w:lsdException w:name="Table Classic 3" w:semiHidden="1" w:unhideWhenUsed="1"/>
+    <w:lsdException w:name="Table Classic 4" w:semiHidden="1" w:unhideWhenUsed="1"/>
+    <w:lsdException w:name="Table Colorful 1" w:semiHidden="1" w:unhideWhenUsed="1"/>
+    <w:lsdException w:name="Table Colorful 2" w:semiHidden="1" w:unhideWhenUsed="1"/>
+    <w:lsdException w:name="Table Colorful 3" w:semiHidden="1" w:unhideWhenUsed="1"/>
+    <w:lsdException w:name="Table Columns 1" w:semiHidden="1" w:unhideWhenUsed="1"/>
+    <w:lsdException w:name="Table Columns 2" w:semiHidden="1" w:unhideWhenUsed="1"/>
+    <w:lsdException w:name="Table Columns 3" w:semiHidden="1" w:unhideWhenUsed="1"/>
+    <w:lsdException w:name="Table Columns 4" w:semiHidden="1" w:unhideWhenUsed="1"/>
+    <w:lsdException w:name="Table Columns 5" w:semiHidden="1" w:unhideWhenUsed="1"/>
+    <w:lsdException w:name="Table Grid 1" w:semiHidden="1" w:unhideWhenUsed="1"/>
+    <w:lsdException w:name="Table Grid 2" w:semiHidden="1" w:unhideWhenUsed="1"/>
+    <w:lsdException w:name="Table Grid 3" w:semiHidden="1" w:unhideWhenUsed="1"/>
+    <w:lsdException w:name="Table Grid 4" w:semiHidden="1" w:unhideWhenUsed="1"/>
+    <w:lsdException w:name="Table Grid 5" w:semiHidden="1" w:unhideWhenUsed="1"/>
+    <w:lsdException w:name="Table Grid 6" w:semiHidden="1" w:unhideWhenUsed="1"/>
+    <w:lsdException w:name="Table Grid 7" w:semiHidden="1" w:unhideWhenUsed="1"/>
+    <w:lsdException w:name="Table Grid 8" w:semiHidden="1" w:unhideWhenUsed="1"/>
+    <w:lsdException w:name="Table List 1" w:semiHidden="1" w:unhideWhenUsed="1"/>
+    <w:lsdException w:name="Table List 2" w:semiHidden="1" w:unhideWhenUsed="1"/>
+    <w:lsdException w:name="Table List 3" w:semiHidden="1" w:unhideWhenUsed="1"/>
+    <w:lsdException w:name="Table List 4" w:semiHidden="1" w:unhideWhenUsed="1"/>
+    <w:lsdException w:name="Table List 5" w:semiHidden="1" w:unhideWhenUsed="1"/>
+    <w:lsdException w:name="Table List 6" w:semiHidden="1" w:unhideWhenUsed="1"/>
+    <w:lsdException w:name="Table List 7" w:semiHidden="1" w:unhideWhenUsed="1"/>
+    <w:lsdException w:name="Table List 8" w:semiHidden="1" w:unhideWhenUsed="1"/>
+    <w:lsdException w:name="Table 3D effects 1" w:semiHidden="1" w:unhideWhenUsed="1"/>
+    <w:lsdException w:name="Table 3D effects 2" w:semiHidden="1" w:unhideWhenUsed="1"/>
+    <w:lsdException w:name="Table 3D effects 3" w:semiHidden="1" w:unhideWhenUsed="1"/>
+    <w:lsdException w:name="Table Contemporary" w:semiHidden="1" w:unhideWhenUsed="1"/>
+    <w:lsdException w:name="Table Elegant" w:semiHidden="1" w:unhideWhenUsed="1"/>
+    <w:lsdException w:name="Table Professional" w:semiHidden="1" w:unhideWhenUsed="1"/>
+    <w:lsdException w:name="Table Subtle 1" w:semiHidden="1" w:unhideWhenUsed="1"/>
+    <w:lsdException w:name="Table Subtle 2" w:semiHidden="1" w:unhideWhenUsed="1"/>
+    <w:lsdException w:name="Table Web 1" w:semiHidden="1" w:unhideWhenUsed="1"/>
+    <w:lsdException w:name="Table Web 2" w:semiHidden="1" w:unhideWhenUsed="1"/>
+    <w:lsdException w:name="Table Web 3" w:semiHidden="1" w:unhideWhenUsed="1"/>
+    <w:lsdException w:name="Balloon Text" w:semiHidden="1" w:unhideWhenUsed="1"/>
+    <w:lsdException w:name="Table Grid" w:uiPriority="39"/>
+    <w:lsdException w:name="Table Theme" w:semiHidden="1" w:unhideWhenUsed="1"/>
+    <w:lsdException w:name="Placeholder Text" w:semiHidden="1"/>
+    <w:lsdException w:name="No Spacing" w:uiPriority="1" w:qFormat="1"/>
+    <w:lsdException w:name="Light Shading" w:uiPriority="60"/>
+    <w:lsdException w:name="Light List" w:uiPriority="61"/>
+    <w:lsdException w:name="Light Grid" w:uiPriority="62"/>
+    <w:lsdException w:name="Medium Shading 1" w:uiPriority="63"/>
+    <w:lsdException w:name="Medium Shading 2" w:uiPriority="64"/>
+    <w:lsdException w:name="Medium List 1" w:uiPriority="65"/>
+    <w:lsdException w:name="Medium List 2" w:uiPriority="66"/>
+    <w:lsdException w:name="Medium Grid 1" w:uiPriority="67"/>
+    <w:lsdException w:name="Medium Grid 2" w:uiPriority="68"/>
+    <w:lsdException w:name="Medium Grid 3" w:uiPriority="69"/>
+    <w:lsdException w:name="Dark List" w:uiPriority="70"/>
+    <w:lsdException w:name="Colorful Shading" w:uiPriority="71"/>
+    <w:lsdException w:name="Colorful List" w:uiPriority="72"/>
+    <w:lsdException w:name="Colorful Grid" w:uiPriority="73"/>
+    <w:lsdException w:name="Light Shading Accent 1" w:uiPriority="60"/>
+    <w:lsdException w:name="Light List Accent 1" w:uiPriority="61"/>
+    <w:lsdException w:name="Light Grid Accent 1" w:uiPriority="62"/>
+    <w:lsdException w:name="Medium Shading 1 Accent 1" w:uiPriority="63"/>
+    <w:lsdException w:name="Medium Shading 2 Accent 1" w:uiPriority="64"/>
+    <w:lsdException w:name="Medium List 1 Accent 1" w:uiPriority="65"/>
+    <w:lsdException w:name="Revision" w:semiHidden="1"/>
+    <w:lsdException w:name="List Paragraph" w:uiPriority="34" w:qFormat="1"/>
+    <w:lsdException w:name="Quote" w:uiPriority="29" w:qFormat="1"/>
+    <w:lsdException w:name="Intense Quote" w:uiPriority="30" w:qFormat="1"/>
+    <w:lsdException w:name="Medium List 2 Accent 1" w:uiPriority="66"/>
+    <w:lsdException w:name="Medium Grid 1 Accent 1" w:uiPriority="67"/>
+    <w:lsdException w:name="Medium Grid 2 Accent 1" w:uiPriority="68"/>
+    <w:lsdException w:name="Medium Grid 3 Accent 1" w:uiPriority="69"/>
+    <w:lsdException w:name="Dark List Accent 1" w:uiPriority="70"/>
+    <w:lsdException w:name="Colorful Shading Accent 1" w:uiPriority="71"/>
+    <w:lsdException w:name="Colorful List Accent 1" w:uiPriority="72"/>
+    <w:lsdException w:name="Colorful Grid Accent 1" w:uiPriority="73"/>
+    <w:lsdException w:name="Light Shading Accent 2" w:uiPriority="60"/>
+    <w:lsdException w:name="Light List Accent 2" w:uiPriority="61"/>
+    <w:lsdException w:name="Light Grid Accent 2" w:uiPriority="62"/>
+    <w:lsdException w:name="Medium Shading 1 Accent 2" w:uiPriority="63"/>
+    <w:lsdException w:name="Medium Shading 2 Accent 2" w:uiPriority="64"/>
+    <w:lsdException w:name="Medium List 1 Accent 2" w:uiPriority="65"/>
+    <w:lsdException w:name="Medium List 2 Accent 2" w:uiPriority="66"/>
+    <w:lsdException w:name="Medium Grid 1 Accent 2" w:uiPriority="67"/>
+    <w:lsdException w:name="Medium Grid 2 Accent 2" w:uiPriority="68"/>
+    <w:lsdException w:name="Medium Grid 3 Accent 2" w:uiPriority="69"/>
+    <w:lsdException w:name="Dark List Accent 2" w:uiPriority="70"/>
+    <w:lsdException w:name="Colorful Shading Accent 2" w:uiPriority="71"/>
+    <w:lsdException w:name="Colorful List Accent 2" w:uiPriority="72"/>
+    <w:lsdException w:name="Colorful Grid Accent 2" w:uiPriority="73"/>
+    <w:lsdException w:name="Light Shading Accent 3" w:uiPriority="60"/>
+    <w:lsdException w:name="Light List Accent 3" w:uiPriority="61"/>
+    <w:lsdException w:name="Light Grid Accent 3" w:uiPriority="62"/>
+    <w:lsdException w:name="Medium Shading 1 Accent 3" w:uiPriority="63"/>
+    <w:lsdException w:name="Medium Shading 2 Accent 3" w:uiPriority="64"/>
+    <w:lsdException w:name="Medium List 1 Accent 3" w:uiPriority="65"/>
+    <w:lsdException w:name="Medium List 2 Accent 3" w:uiPriority="66"/>
+    <w:lsdException w:name="Medium Grid 1 Accent 3" w:uiPriority="67"/>
+    <w:lsdException w:name="Medium Grid 2 Accent 3" w:uiPriority="68"/>
+    <w:lsdException w:name="Medium Grid 3 Accent 3" w:uiPriority="69"/>
+    <w:lsdException w:name="Dark List Accent 3" w:uiPriority="70"/>
+    <w:lsdException w:name="Colorful Shading Accent 3" w:uiPriority="71"/>
+    <w:lsdException w:name="Colorful List Accent 3" w:uiPriority="72"/>
+    <w:lsdException w:name="Colorful Grid Accent 3" w:uiPriority="73"/>
+    <w:lsdException w:name="Light Shading Accent 4" w:uiPriority="60"/>
+    <w:lsdException w:name="Light List Accent 4" w:uiPriority="61"/>
+    <w:lsdException w:name="Light Grid Accent 4" w:uiPriority="62"/>
+    <w:lsdException w:name="Medium Shading 1 Accent 4" w:uiPriority="63"/>
+    <w:lsdException w:name="Medium Shading 2 Accent 4" w:uiPriority="64"/>
+    <w:lsdException w:name="Medium List 1 Accent 4" w:uiPriority="65"/>
+    <w:lsdException w:name="Medium List 2 Accent 4" w:uiPriority="66"/>
+    <w:lsdException w:name="Medium Grid 1 Accent 4" w:uiPriority="67"/>
+    <w:lsdException w:name="Medium Grid 2 Accent 4" w:uiPriority="68"/>
+    <w:lsdException w:name="Medium Grid 3 Accent 4" w:uiPriority="69"/>
+    <w:lsdException w:name="Dark List Accent 4" w:uiPriority="70"/>
+    <w:lsdException w:name="Colorful Shading Accent 4" w:uiPriority="71"/>
+    <w:lsdException w:name="Colorful List Accent 4" w:uiPriority="72"/>
+    <w:lsdException w:name="Colorful Grid Accent 4" w:uiPriority="73"/>
+    <w:lsdException w:name="Light Shading Accent 5" w:uiPriority="60"/>
+    <w:lsdException w:name="Light List Accent 5" w:uiPriority="61"/>
+    <w:lsdException w:name="Light Grid Accent 5" w:uiPriority="62"/>
+    <w:lsdException w:name="Medium Shading 1 Accent 5" w:uiPriority="63"/>
+    <w:lsdException w:name="Medium Shading 2 Accent 5" w:uiPriority="64"/>
+    <w:lsdException w:name="Medium List 1 Accent 5" w:uiPriority="65"/>
+    <w:lsdException w:name="Medium List 2 Accent 5" w:uiPriority="66"/>
+    <w:lsdException w:name="Medium Grid 1 Accent 5" w:uiPriority="67"/>
+    <w:lsdException w:name="Medium Grid 2 Accent 5" w:uiPriority="68"/>
+    <w:lsdException w:name="Medium Grid 3 Accent 5" w:uiPriority="69"/>
+    <w:lsdException w:name="Dark List Accent 5" w:uiPriority="70"/>
+    <w:lsdException w:name="Colorful Shading Accent 5" w:uiPriority="71"/>
+    <w:lsdException w:name="Colorful List Accent 5" w:uiPriority="72"/>
+    <w:lsdException w:name="Colorful Grid Accent 5" w:uiPriority="73"/>
+    <w:lsdException w:name="Light Shading Accent 6" w:uiPriority="60"/>
+    <w:lsdException w:name="Light List Accent 6" w:uiPriority="61"/>
+    <w:lsdException w:name="Light Grid Accent 6" w:uiPriority="62"/>
+    <w:lsdException w:name="Medium Shading 1 Accent 6" w:uiPriority="63"/>
+    <w:lsdException w:name="Medium Shading 2 Accent 6" w:uiPriority="64"/>
+    <w:lsdException w:name="Medium List 1 Accent 6" w:uiPriority="65"/>
+    <w:lsdException w:name="Medium List 2 Accent 6" w:uiPriority="66"/>
+    <w:lsdException w:name="Medium Grid 1 Accent 6" w:uiPriority="67"/>
+    <w:lsdException w:name="Medium Grid 2 Accent 6" w:uiPriority="68"/>
+    <w:lsdException w:name="Medium Grid 3 Accent 6" w:uiPriority="69"/>
+    <w:lsdException w:name="Dark List Accent 6" w:uiPriority="70"/>
+    <w:lsdException w:name="Colorful Shading Accent 6" w:uiPriority="71"/>
+    <w:lsdException w:name="Colorful List Accent 6" w:uiPriority="72"/>
+    <w:lsdException w:name="Colorful Grid Accent 6" w:uiPriority="73"/>
+    <w:lsdException w:name="Subtle Emphasis" w:uiPriority="19" w:qFormat="1"/>
+    <w:lsdException w:name="Intense Emphasis" w:uiPriority="21" w:qFormat="1"/>
+    <w:lsdException w:name="Subtle Reference" w:uiPriority="31" w:qFormat="1"/>
+    <w:lsdException w:name="Intense Reference" w:uiPriority="32" w:qFormat="1"/>
+    <w:lsdException w:name="Book Title" w:uiPriority="33" w:qFormat="1"/>
+    <w:lsdException w:name="Bibliography" w:semiHidden="1" w:uiPriority="37" w:unhideWhenUsed="1"/>
+    <w:lsdException w:name="TOC Heading" w:semiHidden="1" w:uiPriority="39" w:unhideWhenUsed="1" w:qFormat="1"/>
+    <w:lsdException w:name="Plain Table 1" w:uiPriority="41"/>
+    <w:lsdException w:name="Plain Table 2" w:uiPriority="42"/>
+    <w:lsdException w:name="Plain Table 3" w:uiPriority="43"/>
+    <w:lsdException w:name="Plain Table 4" w:uiPriority="44"/>
+    <w:lsdException w:name="Plain Table 5" w:uiPriority="45"/>
+    <w:lsdException w:name="Grid Table Light" w:uiPriority="40"/>
+    <w:lsdException w:name="Grid Table 1 Light" w:uiPriority="46"/>
+    <w:lsdException w:name="Grid Table 2" w:uiPriority="47"/>
+    <w:lsdException w:name="Grid Table 3" w:uiPriority="48"/>
+    <w:lsdException w:name="Grid Table 4" w:uiPriority="49"/>
+    <w:lsdException w:name="Grid Table 5 Dark" w:uiPriority="50"/>
+    <w:lsdException w:name="Grid Table 6 Colorful" w:uiPriority="51"/>
+    <w:lsdException w:name="Grid Table 7 Colorful" w:uiPriority="52"/>
+    <w:lsdException w:name="Grid Table 1 Light Accent 1" w:uiPriority="46"/>
+    <w:lsdException w:name="Grid Table 2 Accent 1" w:uiPriority="47"/>
+    <w:lsdException w:name="Grid Table 3 Accent 1" w:uiPriority="48"/>
+    <w:lsdException w:name="Grid Table 4 Accent 1" w:uiPriority="49"/>
+    <w:lsdException w:name="Grid Table 5 Dark Accent 1" w:uiPriority="50"/>
+    <w:lsdException w:name="Grid Table 6 Colorful Accent 1" w:uiPriority="51"/>
+    <w:lsdException w:name="Grid Table 7 Colorful Accent 1" w:uiPriority="52"/>
+    <w:lsdException w:name="Grid Table 1 Light Accent 2" w:uiPriority="46"/>
+    <w:lsdException w:name="Grid Table 2 Accent 2" w:uiPriority="47"/>
+    <w:lsdException w:name="Grid Table 3 Accent 2" w:uiPriority="48"/>
+    <w:lsdException w:name="Grid Table 4 Accent 2" w:uiPriority="49"/>
+    <w:lsdException w:name="Grid Table 5 Dark Accent 2" w:uiPriority="50"/>
+    <w:lsdException w:name="Grid Table 6 Colorful Accent 2" w:uiPriority="51"/>
+    <w:lsdException w:name="Grid Table 7 Colorful Accent 2" w:uiPriority="52"/>
+    <w:lsdException w:name="Grid Table 1 Light Accent 3" w:uiPriority="46"/>
+    <w:lsdException w:name="Grid Table 2 Accent 3" w:uiPriority="47"/>
+    <w:lsdException w:name="Grid Table 3 Accent 3" w:uiPriority="48"/>
+    <w:lsdException w:name="Grid Table 4 Accent 3" w:uiPriority="49"/>
+    <w:lsdException w:name="Grid Table 5 Dark Accent 3" w:uiPriority="50"/>
+    <w:lsdException w:name="Grid Table 6 Colorful Accent 3" w:uiPriority="51"/>
+    <w:lsdException w:name="Grid Table 7 Colorful Accent 3" w:uiPriority="52"/>
+    <w:lsdException w:name="Grid Table 1 Light Accent 4" w:uiPriority="46"/>
+    <w:lsdException w:name="Grid Table 2 Accent 4" w:uiPriority="47"/>
+    <w:lsdException w:name="Grid Table 3 Accent 4" w:uiPriority="48"/>
+    <w:lsdException w:name="Grid Table 4 Accent 4" w:uiPriority="49"/>
+    <w:lsdException w:name="Grid Table 5 Dark Accent 4" w:uiPriority="50"/>
+    <w:lsdException w:name="Grid Table 6 Colorful Accent 4" w:uiPriority="51"/>
+    <w:lsdException w:name="Grid Table 7 Colorful Accent 4" w:uiPriority="52"/>
+    <w:lsdException w:name="Grid Table 1 Light Accent 5" w:uiPriority="46"/>
+    <w:lsdException w:name="Grid Table 2 Accent 5" w:uiPriority="47"/>
+    <w:lsdException w:name="Grid Table 3 Accent 5" w:uiPriority="48"/>
+    <w:lsdException w:name="Grid Table 4 Accent 5" w:uiPriority="49"/>
+    <w:lsdException w:name="Grid Table 5 Dark Accent 5" w:uiPriority="50"/>
+    <w:lsdException w:name="Grid Table 6 Colorful Accent 5" w:uiPriority="51"/>
+    <w:lsdException w:name="Grid Table 7 Colorful Accent 5" w:uiPriority="52"/>
+    <w:lsdException w:name="Grid Table 1 Light Accent 6" w:uiPriority="46"/>
+    <w:lsdException w:name="Grid Table 2 Accent 6" w:uiPriority="47"/>
+    <w:lsdException w:name="Grid Table 3 Accent 6" w:uiPriority="48"/>
+    <w:lsdException w:name="Grid Table 4 Accent 6" w:uiPriority="49"/>
+    <w:lsdException w:name="Grid Table 5 Dark Accent 6" w:uiPriority="50"/>
+    <w:lsdException w:name="Grid Table 6 Colorful Accent 6" w:uiPriority="51"/>
+    <w:lsdException w:name="Grid Table 7 Colorful Accent 6" w:uiPriority="52"/>
+    <w:lsdException w:name="List Table 1 Light" w:uiPriority="46"/>
+    <w:lsdException w:name="List Table 2" w:uiPriority="47"/>
+    <w:lsdException w:name="List Table 3" w:uiPriority="48"/>
+    <w:lsdException w:name="List Table 4" w:uiPriority="49"/>
+    <w:lsdException w:name="List Table 5 Dark" w:uiPriority="50"/>
+    <w:lsdException w:name="List Table 6 Colorful" w:uiPriority="51"/>
+    <w:lsdException w:name="List Table 7 Colorful" w:uiPriority="52"/>
+    <w:lsdException w:name="List Table 1 Light Accent 1" w:uiPriority="46"/>
+    <w:lsdException w:name="List Table 2 Accent 1" w:uiPriority="47"/>
+    <w:lsdException w:name="List Table 3 Accent 1" w:uiPriority="48"/>
+    <w:lsdException w:name="List Table 4 Accent 1" w:uiPriority="49"/>
+    <w:lsdException w:name="List Table 5 Dark Accent 1" w:uiPriority="50"/>
+    <w:lsdException w:name="List Table 6 Colorful Accent 1" w:uiPriority="51"/>
+    <w:lsdException w:name="List Table 7 Colorful Accent 1" w:uiPriority="52"/>
+    <w:lsdException w:name="List Table 1 Light Accent 2" w:uiPriority="46"/>
+    <w:lsdException w:name="List Table 2 Accent 2" w:uiPriority="47"/>
+    <w:lsdException w:name="List Table 3 Accent 2" w:uiPriority="48"/>
+    <w:lsdException w:name="List Table 4 Accent 2" w:uiPriority="49"/>
+    <w:lsdException w:name="List Table 5 Dark Accent 2" w:uiPriority="50"/>
+    <w:lsdException w:name="List Table 6 Colorful Accent 2" w:uiPriority="51"/>
+    <w:lsdException w:name="List Table 7 Colorful Accent 2" w:uiPriority="52"/>
+    <w:lsdException w:name="List Table 1 Light Accent 3" w:uiPriority="46"/>
+    <w:lsdException w:name="List Table 2 Accent 3" w:uiPriority="47"/>
+    <w:lsdException w:name="List Table 3 Accent 3" w:uiPriority="48"/>
+    <w:lsdException w:name="List Table 4 Accent 3" w:uiPriority="49"/>
+    <w:lsdException w:name="List Table 5 Dark Accent 3" w:uiPriority="50"/>
+    <w:lsdException w:name="List Table 6 Colorful Accent 3" w:uiPriority="51"/>
+    <w:lsdException w:name="List Table 7 Colorful Accent 3" w:uiPriority="52"/>
+    <w:lsdException w:name="List Table 1 Light Accent 4" w:uiPriority="46"/>
+    <w:lsdException w:name="List Table 2 Accent 4" w:uiPriority="47"/>
+    <w:lsdException w:name="List Table 3 Accent 4" w:uiPriority="48"/>
+    <w:lsdException w:name="List Table 4 Accent 4" w:uiPriority="49"/>
+    <w:lsdException w:name="List Table 5 Dark Accent 4" w:uiPriority="50"/>
+    <w:lsdException w:name="List Table 6 Colorful Accent 4" w:uiPriority="51"/>
+    <w:lsdException w:name="List Table 7 Colorful Accent 4" w:uiPriority="52"/>
+    <w:lsdException w:name="List Table 1 Light Accent 5" w:uiPriority="46"/>
+    <w:lsdException w:name="List Table 2 Accent 5" w:uiPriority="47"/>
+    <w:lsdException w:name="List Table 3 Accent 5" w:uiPriority="48"/>
+    <w:lsdException w:name="List Table 4 Accent 5" w:uiPriority="49"/>
+    <w:lsdException w:name="List Table 5 Dark Accent 5" w:uiPriority="50"/>
+    <w:lsdException w:name="List Table 6 Colorful Accent 5" w:uiPriority="51"/>
+    <w:lsdException w:name="List Table 7 Colorful Accent 5" w:uiPriority="52"/>
+    <w:lsdException w:name="List Table 1 Light Accent 6" w:uiPriority="46"/>
+    <w:lsdException w:name="List Table 2 Accent 6" w:uiPriority="47"/>
+    <w:lsdException w:name="List Table 3 Accent 6" w:uiPriority="48"/>
+    <w:lsdException w:name="List Table 4 Accent 6" w:uiPriority="49"/>
+    <w:lsdException w:name="List Table 5 Dark Accent 6" w:uiPriority="50"/>
+    <w:lsdException w:name="List Table 6 Colorful Accent 6" w:uiPriority="51"/>
+    <w:lsdException w:name="List Table 7 Colorful Accent 6" w:uiPriority="52"/>
+  </w:latentStyles>
+  <w:style w:type="paragraph" w:default="1" w:styleId="Normal">
+    <w:name w:val="Normal"/>
+    <w:qFormat/>
+  </w:style>
+  <w:style w:type="character" w:default="1" w:styleId="DefaultParagraphFont">
+    <w:name w:val="Default Paragraph Font"/>
+    <w:uiPriority w:val="1"/>
+    <w:semiHidden/>
+    <w:unhideWhenUsed/>
+  </w:style>
+  <w:style w:type="table" w:default="1" w:styleId="TableNormal">
+    <w:name w:val="Normal Table"/>
+    <w:uiPriority w:val="99"/>
+    <w:semiHidden/>
+    <w:unhideWhenUsed/>
+    <w:tblPr>
+      <w:tblInd w:w="0" w:type="dxa"/>
+      <w:tblCellMar>
+        <w:top w:w="0" w:type="dxa"/>
+        <w:left w:w="108" w:type="dxa"/>
+        <w:bottom w:w="0" w:type="dxa"/>
+        <w:right w:w="108" w:type="dxa"/>
+      </w:tblCellMar>
+    </w:tblPr>
+  </w:style>
+  <w:style w:type="numbering" w:default="1" w:styleId="NoList">
+    <w:name w:val="No List"/>
+    <w:uiPriority w:val="99"/>
+    <w:semiHidden/>
+    <w:unhideWhenUsed/>
+  </w:style>
+  <w:style w:type="paragraph" w:customStyle="1" w:styleId="51988DF5FD3D4F65A7F4544552AB15D0">
+    <w:name w:val="51988DF5FD3D4F65A7F4544552AB15D0"/>
+    <w:rsid w:val="0089089A"/>
+  </w:style>
+  <w:style w:type="paragraph" w:customStyle="1" w:styleId="3A93CC862BC34BBB9BFFE826ED7DA5CC">
+    <w:name w:val="3A93CC862BC34BBB9BFFE826ED7DA5CC"/>
+    <w:rsid w:val="0089089A"/>
+  </w:style>
+  <w:style w:type="paragraph" w:customStyle="1" w:styleId="7D79B1A1076F447C857E6A96D269288B">
+    <w:name w:val="7D79B1A1076F447C857E6A96D269288B"/>
+    <w:rsid w:val="0089089A"/>
+  </w:style>
+</w:styles>
+</file>
+
+<file path=word/glossary/webSettings.xml><?xml version="1.0" encoding="utf-8"?>
+<w:webSettings xmlns:mc="http://schemas.openxmlformats.org/markup-compatibility/2006" xmlns:r="http://schemas.openxmlformats.org/officeDocument/2006/relationships" xmlns:w="http://schemas.openxmlformats.org/wordprocessingml/2006/main" xmlns:w14="http://schemas.microsoft.com/office/word/2010/wordml" xmlns:w15="http://schemas.microsoft.com/office/word/2012/wordml" mc:Ignorable="w14 w15">
+  <w:optimizeForBrowser/>
+  <w:allowPNG/>
+</w:webSettings>
 </file>
 
 <file path=word/theme/theme1.xml><?xml version="1.0" encoding="utf-8"?>
@@ -5602,7 +8041,7 @@
 </file>
 
 <file path=customXml/itemProps1.xml><?xml version="1.0" encoding="utf-8"?>
-<ds:datastoreItem xmlns:ds="http://schemas.openxmlformats.org/officeDocument/2006/customXml" ds:itemID="{3683D551-DD7B-4604-9A1C-45648C75B6D6}">
+<ds:datastoreItem xmlns:ds="http://schemas.openxmlformats.org/officeDocument/2006/customXml" ds:itemID="{D30ADFBF-2171-43A7-BAB8-FFE7CB5F09C4}">
   <ds:schemaRefs>
     <ds:schemaRef ds:uri="http://schemas.openxmlformats.org/officeDocument/2006/bibliography"/>
   </ds:schemaRefs>

</xml_diff>